<commit_message>
Start with Data Exploration.
</commit_message>
<xml_diff>
--- a/R Markdown/R Markdown.docx
+++ b/R Markdown/R Markdown.docx
@@ -188,13 +188,7 @@
         <w:rPr>
           <w:color w:val="000000" w:themeColor="text1"/>
         </w:rPr>
-        <w:t xml:space="preserve"> </w:t>
-      </w:r>
-      <w:r>
-        <w:rPr>
-          <w:color w:val="000000" w:themeColor="text1"/>
-        </w:rPr>
-        <w:t>Oversampling ist eine vielversprechende</w:t>
+        <w:t xml:space="preserve"> Oversampling ist eine vielversprechende</w:t>
       </w:r>
       <w:r>
         <w:rPr>
@@ -458,13 +452,7 @@
         <w:rPr>
           <w:color w:val="000000" w:themeColor="text1"/>
         </w:rPr>
-        <w:t xml:space="preserve"> </w:t>
-      </w:r>
-      <w:r>
-        <w:rPr>
-          <w:color w:val="000000" w:themeColor="text1"/>
-        </w:rPr>
-        <w:t>in Kapitel 2</w:t>
+        <w:t xml:space="preserve"> in Kapitel 2</w:t>
       </w:r>
       <w:r>
         <w:rPr>
@@ -680,13 +668,7 @@
         <w:rPr>
           <w:color w:val="000000" w:themeColor="text1"/>
         </w:rPr>
-        <w:t xml:space="preserve"> </w:t>
-      </w:r>
-      <w:r>
-        <w:rPr>
-          <w:color w:val="000000" w:themeColor="text1"/>
-        </w:rPr>
-        <w:t>ASN-SMOTE</w:t>
+        <w:t xml:space="preserve"> ASN-SMOTE</w:t>
       </w:r>
       <w:r>
         <w:rPr>
@@ -837,54 +819,776 @@
     </w:p>
     <w:p>
       <w:pPr>
-        <w:rPr>
-          <w:b/>
-          <w:color w:val="0070C0"/>
-        </w:rPr>
-      </w:pPr>
-      <w:r>
-        <w:rPr>
-          <w:b/>
-          <w:color w:val="0070C0"/>
-        </w:rPr>
-        <w:t>ASN-SMOTE</w:t>
+        <w:pStyle w:val="Listenabsatz"/>
+        <w:numPr>
+          <w:ilvl w:val="0"/>
+          <w:numId w:val="2"/>
+        </w:numPr>
+        <w:jc w:val="both"/>
+        <w:rPr>
+          <w:color w:val="000000" w:themeColor="text1"/>
+          <w:lang w:val="en-GB"/>
+        </w:rPr>
+      </w:pPr>
+      <w:r>
+        <w:rPr>
+          <w:color w:val="000000" w:themeColor="text1"/>
+          <w:lang w:val="en-GB"/>
+        </w:rPr>
+        <w:t>Data Exploration und SMOTE A</w:t>
+      </w:r>
+      <w:r>
+        <w:rPr>
+          <w:color w:val="000000" w:themeColor="text1"/>
+          <w:lang w:val="en-GB"/>
+        </w:rPr>
+        <w:t>lgorithmus</w:t>
       </w:r>
     </w:p>
     <w:p>
       <w:pPr>
-        <w:rPr>
-          <w:color w:val="0070C0"/>
-        </w:rPr>
-      </w:pPr>
-      <w:r>
-        <w:rPr>
-          <w:color w:val="0070C0"/>
-        </w:rPr>
-        <w:t>Allerdings können unsachgemäß erzeugte Minderheiteninstanzen, d. h. Rauschinstanzen, das Lernen des Klassifikators stören und Klassifikators beeinträchtigen und sich negativ auf ihn auswirken. Aus diesem Grund schlagen wir in diesem Papier einen einfachen und effektiven Oversampling-Ansatz vor, der als ASN-SMOTE, das auf der k-nearest neighbors und der synthetischen Minderheiten-Oversampling-Technologie (SMOTE) basiert.</w:t>
+        <w:jc w:val="both"/>
+        <w:rPr>
+          <w:color w:val="000000" w:themeColor="text1"/>
+        </w:rPr>
+      </w:pPr>
+      <w:r>
+        <w:rPr>
+          <w:color w:val="000000" w:themeColor="text1"/>
+        </w:rPr>
+        <w:t>Der zu behandel</w:t>
+      </w:r>
+      <w:r>
+        <w:rPr>
+          <w:color w:val="000000" w:themeColor="text1"/>
+        </w:rPr>
+        <w:t xml:space="preserve">nde Datensatz </w:t>
+      </w:r>
+      <w:r>
+        <w:rPr>
+          <w:color w:val="000000" w:themeColor="text1"/>
+        </w:rPr>
+        <w:t>„</w:t>
+      </w:r>
+      <w:r>
+        <w:rPr>
+          <w:color w:val="000000" w:themeColor="text1"/>
+        </w:rPr>
+        <w:t>Cr</w:t>
+      </w:r>
+      <w:r>
+        <w:rPr>
+          <w:color w:val="000000" w:themeColor="text1"/>
+        </w:rPr>
+        <w:t>e</w:t>
+      </w:r>
+      <w:r>
+        <w:rPr>
+          <w:color w:val="000000" w:themeColor="text1"/>
+        </w:rPr>
+        <w:t>ditdata</w:t>
+      </w:r>
+      <w:r>
+        <w:rPr>
+          <w:color w:val="000000" w:themeColor="text1"/>
+        </w:rPr>
+        <w:t>“</w:t>
+      </w:r>
+      <w:r>
+        <w:rPr>
+          <w:color w:val="000000" w:themeColor="text1"/>
+        </w:rPr>
+        <w:t xml:space="preserve"> beinhaltet e</w:t>
+      </w:r>
+      <w:r>
+        <w:rPr>
+          <w:color w:val="000000" w:themeColor="text1"/>
+        </w:rPr>
+        <w:t>ur</w:t>
+      </w:r>
+      <w:r>
+        <w:rPr>
+          <w:color w:val="000000" w:themeColor="text1"/>
+        </w:rPr>
+        <w:t xml:space="preserve">opäische Kreditkartentransaktionen von September 2013 </w:t>
+      </w:r>
+      <w:r>
+        <w:rPr>
+          <w:color w:val="000000" w:themeColor="text1"/>
+        </w:rPr>
+        <w:t>im CSV-Format und besitzt pro Transaktion 31</w:t>
+      </w:r>
+      <w:r>
+        <w:rPr>
+          <w:color w:val="000000" w:themeColor="text1"/>
+        </w:rPr>
+        <w:t xml:space="preserve"> Features/Spalten, wobei die letzte </w:t>
+      </w:r>
+      <w:r>
+        <w:rPr>
+          <w:color w:val="000000" w:themeColor="text1"/>
+        </w:rPr>
+        <w:t xml:space="preserve">binäre </w:t>
+      </w:r>
+      <w:r>
+        <w:rPr>
+          <w:color w:val="000000" w:themeColor="text1"/>
+        </w:rPr>
+        <w:t>Spalte die Target darstellt</w:t>
+      </w:r>
+      <w:r>
+        <w:rPr>
+          <w:color w:val="000000" w:themeColor="text1"/>
+        </w:rPr>
+        <w:t xml:space="preserve">. Diese definiert, ob ein Sample </w:t>
+      </w:r>
+      <w:r>
+        <w:rPr>
+          <w:color w:val="000000" w:themeColor="text1"/>
+        </w:rPr>
+        <w:t>Fraud (1) ist oder kein Fraud (0).</w:t>
+      </w:r>
+      <w:r>
+        <w:rPr>
+          <w:color w:val="000000" w:themeColor="text1"/>
+        </w:rPr>
+        <w:t xml:space="preserve"> Das Ziel hierbei ist es ein Machine Learning Algorithmus zu trainieren, welcher mit </w:t>
+      </w:r>
+      <w:r>
+        <w:rPr>
+          <w:color w:val="000000" w:themeColor="text1"/>
+        </w:rPr>
+        <w:t>Kreditkartenbetrug erkennen soll, um die Kunden vor unautorisierten Belastungen zu schützen.</w:t>
+      </w:r>
+      <w:r>
+        <w:rPr>
+          <w:color w:val="000000" w:themeColor="text1"/>
+        </w:rPr>
+        <w:t xml:space="preserve"> </w:t>
+      </w:r>
+      <w:r>
+        <w:rPr>
+          <w:color w:val="000000" w:themeColor="text1"/>
+        </w:rPr>
+        <w:t xml:space="preserve">Die </w:t>
+      </w:r>
+      <w:r>
+        <w:rPr>
+          <w:color w:val="000000" w:themeColor="text1"/>
+        </w:rPr>
+        <w:t xml:space="preserve">Daten sind ausschließlich numerisch und </w:t>
+      </w:r>
+      <w:r>
+        <w:rPr>
+          <w:color w:val="000000" w:themeColor="text1"/>
+        </w:rPr>
+        <w:t>abgesehen von „Time“ und „Amount“</w:t>
+      </w:r>
+      <w:r>
+        <w:rPr>
+          <w:color w:val="000000" w:themeColor="text1"/>
+        </w:rPr>
+        <w:t xml:space="preserve"> aus Datenschutzgründen</w:t>
+      </w:r>
+      <w:r>
+        <w:rPr>
+          <w:color w:val="000000" w:themeColor="text1"/>
+        </w:rPr>
+        <w:t xml:space="preserve"> mit PCA transformiert worden</w:t>
+      </w:r>
+      <w:r>
+        <w:rPr>
+          <w:color w:val="000000" w:themeColor="text1"/>
+        </w:rPr>
+        <w:t xml:space="preserve">. </w:t>
+      </w:r>
+      <w:r>
+        <w:rPr>
+          <w:color w:val="000000" w:themeColor="text1"/>
+        </w:rPr>
+        <w:t>Zu Beginn w</w:t>
+      </w:r>
+      <w:r>
+        <w:rPr>
+          <w:color w:val="000000" w:themeColor="text1"/>
+        </w:rPr>
+        <w:t>e</w:t>
+      </w:r>
+      <w:r>
+        <w:rPr>
+          <w:color w:val="000000" w:themeColor="text1"/>
+        </w:rPr>
+        <w:t>rden die n</w:t>
+      </w:r>
+      <w:r>
+        <w:rPr>
+          <w:color w:val="000000" w:themeColor="text1"/>
+        </w:rPr>
+        <w:t xml:space="preserve">otwendigen Packages geladen sowie die Working Directory in den Ordner gesetzt, worin sich der </w:t>
+      </w:r>
+      <w:r>
+        <w:rPr>
+          <w:color w:val="000000" w:themeColor="text1"/>
+        </w:rPr>
+        <w:t>„</w:t>
+      </w:r>
+      <w:r>
+        <w:rPr>
+          <w:color w:val="000000" w:themeColor="text1"/>
+        </w:rPr>
+        <w:t>Creditdata</w:t>
+      </w:r>
+      <w:r>
+        <w:rPr>
+          <w:color w:val="000000" w:themeColor="text1"/>
+        </w:rPr>
+        <w:t>“</w:t>
+      </w:r>
+      <w:r>
+        <w:rPr>
+          <w:color w:val="000000" w:themeColor="text1"/>
+        </w:rPr>
+        <w:t xml:space="preserve"> Datensatz befindet und mit read.csv eingelesen. Anschließend </w:t>
+      </w:r>
+      <w:r>
+        <w:rPr>
+          <w:color w:val="000000" w:themeColor="text1"/>
+        </w:rPr>
+        <w:t xml:space="preserve">wird eine NA-Analyse durchgeführt und einige Statistiken der einzelnen Spalten berechnet. </w:t>
+      </w:r>
+      <w:r>
+        <w:rPr>
+          <w:color w:val="000000" w:themeColor="text1"/>
+        </w:rPr>
+        <w:t>Die Imb</w:t>
+      </w:r>
+      <w:r>
+        <w:rPr>
+          <w:color w:val="000000" w:themeColor="text1"/>
+        </w:rPr>
+        <w:t>a</w:t>
+      </w:r>
+      <w:r>
+        <w:rPr>
+          <w:color w:val="000000" w:themeColor="text1"/>
+        </w:rPr>
+        <w:t xml:space="preserve">lance des Datensatzes wird deutlich, wenn wir </w:t>
+      </w:r>
+      <w:r>
+        <w:rPr>
+          <w:color w:val="000000" w:themeColor="text1"/>
+        </w:rPr>
+        <w:t>die Anzahl</w:t>
+      </w:r>
+      <w:r>
+        <w:rPr>
+          <w:color w:val="000000" w:themeColor="text1"/>
+        </w:rPr>
+        <w:t xml:space="preserve"> der Minority Samples</w:t>
+      </w:r>
+      <w:r>
+        <w:rPr>
+          <w:color w:val="000000" w:themeColor="text1"/>
+        </w:rPr>
+        <w:t xml:space="preserve"> </w:t>
+      </w:r>
+      <w:r>
+        <w:rPr>
+          <w:color w:val="000000" w:themeColor="text1"/>
+        </w:rPr>
+        <w:t>mit den</w:t>
+      </w:r>
+      <w:r>
+        <w:rPr>
+          <w:color w:val="000000" w:themeColor="text1"/>
+        </w:rPr>
+        <w:t xml:space="preserve"> </w:t>
+      </w:r>
+      <w:r>
+        <w:rPr>
+          <w:color w:val="000000" w:themeColor="text1"/>
+        </w:rPr>
+        <w:t>284.315</w:t>
+      </w:r>
+      <w:r>
+        <w:rPr>
+          <w:color w:val="000000" w:themeColor="text1"/>
+        </w:rPr>
+        <w:t xml:space="preserve"> der Majority</w:t>
+      </w:r>
+      <w:r>
+        <w:rPr>
+          <w:color w:val="000000" w:themeColor="text1"/>
+        </w:rPr>
+        <w:t xml:space="preserve"> </w:t>
+      </w:r>
+      <w:r>
+        <w:rPr>
+          <w:color w:val="000000" w:themeColor="text1"/>
+        </w:rPr>
+        <w:t xml:space="preserve">vergleichen. </w:t>
+      </w:r>
+      <w:r>
+        <w:rPr>
+          <w:color w:val="000000" w:themeColor="text1"/>
+        </w:rPr>
+        <w:t>Es</w:t>
+      </w:r>
+      <w:r>
+        <w:rPr>
+          <w:color w:val="000000" w:themeColor="text1"/>
+        </w:rPr>
+        <w:t xml:space="preserve"> befinden sich lediglich 492 Fraud Samples in Creditdata</w:t>
+      </w:r>
+      <w:r>
+        <w:rPr>
+          <w:color w:val="000000" w:themeColor="text1"/>
+        </w:rPr>
+        <w:t xml:space="preserve">, was einem Prozentsatz von 0,17% entspricht. </w:t>
+      </w:r>
+      <w:r>
+        <w:rPr>
+          <w:color w:val="000000" w:themeColor="text1"/>
+        </w:rPr>
+        <w:t>Dies deutet auf eine extreme Imbal</w:t>
+      </w:r>
+      <w:r>
+        <w:rPr>
+          <w:color w:val="000000" w:themeColor="text1"/>
+        </w:rPr>
+        <w:t>ance zwischen Majority und Minority hin und macht ein</w:t>
+      </w:r>
+      <w:r>
+        <w:rPr>
+          <w:color w:val="000000" w:themeColor="text1"/>
+        </w:rPr>
+        <w:t>e Preprocessingmethode umso bedeutender.</w:t>
+      </w:r>
+      <w:r>
+        <w:rPr>
+          <w:color w:val="000000" w:themeColor="text1"/>
+        </w:rPr>
+        <w:t xml:space="preserve"> </w:t>
+      </w:r>
+      <w:r>
+        <w:rPr>
+          <w:color w:val="000000" w:themeColor="text1"/>
+        </w:rPr>
+        <w:t xml:space="preserve">Aufgrund der hohen Imbalance wird ein </w:t>
+      </w:r>
+      <w:r>
+        <w:rPr>
+          <w:color w:val="000000" w:themeColor="text1"/>
+        </w:rPr>
+        <w:t>90 zu 10 Split der Daten in Trainings- und Testdatensatz</w:t>
+      </w:r>
+      <w:r>
+        <w:rPr>
+          <w:color w:val="000000" w:themeColor="text1"/>
+        </w:rPr>
+        <w:t xml:space="preserve"> durchgeführt</w:t>
+      </w:r>
+      <w:r>
+        <w:rPr>
+          <w:color w:val="000000" w:themeColor="text1"/>
+        </w:rPr>
+        <w:t xml:space="preserve">, </w:t>
+      </w:r>
+      <w:r>
+        <w:rPr>
+          <w:color w:val="000000" w:themeColor="text1"/>
+        </w:rPr>
+        <w:t xml:space="preserve">worauf eine </w:t>
+      </w:r>
+      <w:r>
+        <w:rPr>
+          <w:color w:val="000000" w:themeColor="text1"/>
+        </w:rPr>
+        <w:t>Trennung der Features von der Target Variable</w:t>
+      </w:r>
+      <w:r>
+        <w:rPr>
+          <w:color w:val="000000" w:themeColor="text1"/>
+        </w:rPr>
+        <w:t xml:space="preserve"> folgt</w:t>
+      </w:r>
+      <w:r>
+        <w:rPr>
+          <w:color w:val="000000" w:themeColor="text1"/>
+        </w:rPr>
+        <w:t>. Da das Feature „Time“</w:t>
+      </w:r>
+      <w:r>
+        <w:rPr>
+          <w:color w:val="000000" w:themeColor="text1"/>
+        </w:rPr>
+        <w:t xml:space="preserve"> als nicht aussagekräftig genug </w:t>
+      </w:r>
+      <w:r>
+        <w:rPr>
+          <w:color w:val="000000" w:themeColor="text1"/>
+        </w:rPr>
+        <w:t xml:space="preserve">erscheint, wird dieses aus dem Datensatz entfernt und </w:t>
+      </w:r>
+      <w:r>
+        <w:rPr>
+          <w:color w:val="000000" w:themeColor="text1"/>
+        </w:rPr>
+        <w:t xml:space="preserve">ebenfalls </w:t>
+      </w:r>
+      <w:r>
+        <w:rPr>
+          <w:color w:val="000000" w:themeColor="text1"/>
+        </w:rPr>
+        <w:t xml:space="preserve">ein Scaling der Spalte </w:t>
+      </w:r>
+      <w:r>
+        <w:rPr>
+          <w:color w:val="000000" w:themeColor="text1"/>
+        </w:rPr>
+        <w:t>„</w:t>
+      </w:r>
+      <w:r>
+        <w:rPr>
+          <w:color w:val="000000" w:themeColor="text1"/>
+        </w:rPr>
+        <w:t>Amount</w:t>
+      </w:r>
+      <w:r>
+        <w:rPr>
+          <w:color w:val="000000" w:themeColor="text1"/>
+        </w:rPr>
+        <w:t>“</w:t>
+      </w:r>
+      <w:r>
+        <w:rPr>
+          <w:color w:val="000000" w:themeColor="text1"/>
+        </w:rPr>
+        <w:t xml:space="preserve"> </w:t>
+      </w:r>
+      <w:r>
+        <w:rPr>
+          <w:color w:val="000000" w:themeColor="text1"/>
+        </w:rPr>
+        <w:t>vorgenommen</w:t>
+      </w:r>
+      <w:r>
+        <w:rPr>
+          <w:color w:val="000000" w:themeColor="text1"/>
+        </w:rPr>
+        <w:t>, da diese</w:t>
+      </w:r>
+      <w:r>
+        <w:rPr>
+          <w:color w:val="000000" w:themeColor="text1"/>
+        </w:rPr>
+        <w:t xml:space="preserve"> </w:t>
+      </w:r>
+      <w:r>
+        <w:rPr>
+          <w:color w:val="000000" w:themeColor="text1"/>
+        </w:rPr>
+        <w:t>nicht mit PCA transformiert wurde</w:t>
+      </w:r>
+      <w:r>
+        <w:rPr>
+          <w:color w:val="000000" w:themeColor="text1"/>
+        </w:rPr>
+        <w:t>. Dies geschieht</w:t>
+      </w:r>
+      <w:r>
+        <w:rPr>
+          <w:color w:val="000000" w:themeColor="text1"/>
+        </w:rPr>
+        <w:t xml:space="preserve"> in Trainings- und Testdatensatz separat, um </w:t>
+      </w:r>
+      <w:r>
+        <w:rPr>
+          <w:color w:val="000000" w:themeColor="text1"/>
+        </w:rPr>
+        <w:t xml:space="preserve">den </w:t>
+      </w:r>
+      <w:r>
+        <w:rPr>
+          <w:color w:val="000000" w:themeColor="text1"/>
+        </w:rPr>
+        <w:t>Mittelwert</w:t>
+      </w:r>
+      <w:r>
+        <w:rPr>
+          <w:color w:val="000000" w:themeColor="text1"/>
+        </w:rPr>
+        <w:t xml:space="preserve"> und die Standardabweichung </w:t>
+      </w:r>
+      <w:r>
+        <w:rPr>
+          <w:color w:val="000000" w:themeColor="text1"/>
+        </w:rPr>
+        <w:lastRenderedPageBreak/>
+        <w:t xml:space="preserve">des Testdatensatzes nicht mit in den Trainingsdatensatz </w:t>
+      </w:r>
+      <w:r>
+        <w:rPr>
+          <w:color w:val="000000" w:themeColor="text1"/>
+        </w:rPr>
+        <w:t>aufzunehmen, was andernfalls zu Overfitting führen würde.</w:t>
+      </w:r>
+      <w:r>
+        <w:rPr>
+          <w:color w:val="000000" w:themeColor="text1"/>
+        </w:rPr>
+        <w:t xml:space="preserve"> </w:t>
+      </w:r>
+      <w:r>
+        <w:rPr>
+          <w:color w:val="000000" w:themeColor="text1"/>
+        </w:rPr>
+        <w:t>Beim</w:t>
+      </w:r>
+      <w:r>
+        <w:rPr>
+          <w:color w:val="000000" w:themeColor="text1"/>
+        </w:rPr>
+        <w:t xml:space="preserve"> Korrelationsplot der Features mit de</w:t>
+      </w:r>
+      <w:r>
+        <w:rPr>
+          <w:color w:val="000000" w:themeColor="text1"/>
+        </w:rPr>
+        <w:t xml:space="preserve">r Target Variable fallen </w:t>
+      </w:r>
+      <w:r>
+        <w:rPr>
+          <w:color w:val="000000" w:themeColor="text1"/>
+        </w:rPr>
+        <w:t>ein</w:t>
+      </w:r>
+      <w:r>
+        <w:rPr>
+          <w:color w:val="000000" w:themeColor="text1"/>
+        </w:rPr>
+        <w:t>ige</w:t>
+      </w:r>
+      <w:r>
+        <w:rPr>
+          <w:color w:val="000000" w:themeColor="text1"/>
+        </w:rPr>
+        <w:t xml:space="preserve"> </w:t>
+      </w:r>
+      <w:r>
+        <w:rPr>
+          <w:color w:val="000000" w:themeColor="text1"/>
+        </w:rPr>
+        <w:t xml:space="preserve">positive als auch </w:t>
+      </w:r>
+      <w:r>
+        <w:rPr>
+          <w:color w:val="000000" w:themeColor="text1"/>
+        </w:rPr>
+        <w:t xml:space="preserve">negative Korrelation </w:t>
+      </w:r>
+      <w:r>
+        <w:rPr>
+          <w:color w:val="000000" w:themeColor="text1"/>
+        </w:rPr>
+        <w:t>beim Feature „Amount“ beispielsweise</w:t>
+      </w:r>
+      <w:r>
+        <w:rPr>
+          <w:color w:val="000000" w:themeColor="text1"/>
+        </w:rPr>
+        <w:t xml:space="preserve"> mit</w:t>
+      </w:r>
+      <w:r>
+        <w:rPr>
+          <w:color w:val="000000" w:themeColor="text1"/>
+        </w:rPr>
+        <w:t xml:space="preserve"> </w:t>
+      </w:r>
+      <w:r>
+        <w:rPr>
+          <w:color w:val="000000" w:themeColor="text1"/>
+        </w:rPr>
+        <w:t>„V</w:t>
+      </w:r>
+      <w:r>
+        <w:rPr>
+          <w:color w:val="000000" w:themeColor="text1"/>
+        </w:rPr>
+        <w:t>2</w:t>
+      </w:r>
+      <w:r>
+        <w:rPr>
+          <w:color w:val="000000" w:themeColor="text1"/>
+        </w:rPr>
+        <w:t>“</w:t>
+      </w:r>
+      <w:r>
+        <w:rPr>
+          <w:color w:val="000000" w:themeColor="text1"/>
+        </w:rPr>
+        <w:t xml:space="preserve"> </w:t>
+      </w:r>
+      <w:r>
+        <w:rPr>
+          <w:color w:val="000000" w:themeColor="text1"/>
+        </w:rPr>
+        <w:t>und</w:t>
+      </w:r>
+      <w:r>
+        <w:rPr>
+          <w:color w:val="000000" w:themeColor="text1"/>
+        </w:rPr>
+        <w:t xml:space="preserve"> „</w:t>
+      </w:r>
+      <w:r>
+        <w:rPr>
+          <w:color w:val="000000" w:themeColor="text1"/>
+        </w:rPr>
+        <w:t>V</w:t>
+      </w:r>
+      <w:r>
+        <w:rPr>
+          <w:color w:val="000000" w:themeColor="text1"/>
+        </w:rPr>
+        <w:t>7</w:t>
+      </w:r>
+      <w:r>
+        <w:rPr>
+          <w:color w:val="000000" w:themeColor="text1"/>
+        </w:rPr>
+        <w:t xml:space="preserve">“ </w:t>
+      </w:r>
+      <w:r>
+        <w:rPr>
+          <w:color w:val="000000" w:themeColor="text1"/>
+        </w:rPr>
+        <w:t>auf</w:t>
+      </w:r>
+      <w:r>
+        <w:rPr>
+          <w:color w:val="000000" w:themeColor="text1"/>
+        </w:rPr>
+        <w:t>.</w:t>
+      </w:r>
+      <w:r>
+        <w:rPr>
+          <w:color w:val="000000" w:themeColor="text1"/>
+        </w:rPr>
+        <w:t xml:space="preserve"> Die Target Value weist </w:t>
+      </w:r>
+      <w:r>
+        <w:rPr>
+          <w:color w:val="000000" w:themeColor="text1"/>
+        </w:rPr>
+        <w:t>lediglich</w:t>
+      </w:r>
+      <w:r>
+        <w:rPr>
+          <w:color w:val="000000" w:themeColor="text1"/>
+        </w:rPr>
+        <w:t xml:space="preserve"> mit den Features </w:t>
+      </w:r>
+      <w:r>
+        <w:rPr>
+          <w:color w:val="000000" w:themeColor="text1"/>
+        </w:rPr>
+        <w:t xml:space="preserve">„V12“, „V15“ und </w:t>
+      </w:r>
+      <w:r>
+        <w:rPr>
+          <w:color w:val="000000" w:themeColor="text1"/>
+        </w:rPr>
+        <w:t>„V</w:t>
+      </w:r>
+      <w:r>
+        <w:rPr>
+          <w:color w:val="000000" w:themeColor="text1"/>
+        </w:rPr>
+        <w:t>17“</w:t>
+      </w:r>
+      <w:r>
+        <w:rPr>
+          <w:color w:val="000000" w:themeColor="text1"/>
+        </w:rPr>
+        <w:t xml:space="preserve"> einige</w:t>
+      </w:r>
+      <w:r>
+        <w:rPr>
+          <w:color w:val="000000" w:themeColor="text1"/>
+        </w:rPr>
+        <w:t xml:space="preserve"> niedrige negative Korrelation auf.</w:t>
+      </w:r>
+      <w:r>
+        <w:rPr>
+          <w:color w:val="000000" w:themeColor="text1"/>
+        </w:rPr>
+        <w:t xml:space="preserve"> Im Anschluss an die Data Exploration wird </w:t>
+      </w:r>
+      <w:r>
+        <w:rPr>
+          <w:color w:val="000000" w:themeColor="text1"/>
+        </w:rPr>
+        <w:t xml:space="preserve">der in R bereits implementierte SMOTE Algorithmus aus dem Package smotefamily </w:t>
+      </w:r>
+      <w:r>
+        <w:rPr>
+          <w:color w:val="000000" w:themeColor="text1"/>
+        </w:rPr>
+        <w:t>auf den Trainingsdatensatz angewendet, um eine Balance im Datensatz herzustellen.</w:t>
+      </w:r>
+      <w:r>
+        <w:rPr>
+          <w:color w:val="000000" w:themeColor="text1"/>
+        </w:rPr>
+        <w:t xml:space="preserve"> Nach der Generierung von </w:t>
+      </w:r>
+      <w:r>
+        <w:rPr>
+          <w:color w:val="000000" w:themeColor="text1"/>
+        </w:rPr>
+        <w:t xml:space="preserve">xxx synthetischen </w:t>
+      </w:r>
+      <w:r>
+        <w:rPr>
+          <w:color w:val="000000" w:themeColor="text1"/>
+        </w:rPr>
+        <w:t>Trainingsdaten beträgt der Anteil der Minority Samples im Train Set 49,9</w:t>
+      </w:r>
+      <w:r>
+        <w:rPr>
+          <w:color w:val="000000" w:themeColor="text1"/>
+        </w:rPr>
+        <w:t>7</w:t>
+      </w:r>
+      <w:r>
+        <w:rPr>
+          <w:color w:val="000000" w:themeColor="text1"/>
+        </w:rPr>
+        <w:t>%.</w:t>
       </w:r>
     </w:p>
     <w:p>
       <w:pPr>
-        <w:rPr>
-          <w:color w:val="0070C0"/>
-        </w:rPr>
-      </w:pPr>
-      <w:r>
-        <w:rPr>
-          <w:color w:val="0070C0"/>
-        </w:rPr>
-        <w:t>Um die Wirksamkeit zu belegen, wurde ASN-SMOTE auf drei verschiedene Klassifikatoren angewandt und umfassende Experimente wurden mit 24 unausgewogenen Benchmark-Datensätzen durchgeführt. ASN-SMOTE wird auch ausführlich mit neun namhaften Oversampling-Algorithmen verglichen. Die Ergebnisse zeigen, dass ASN-SMOTE in den meisten Datensätzen die besten Ergebnisse erzielt. Die ASN-SMOTE-Implementierung ist verfügbar unter: https://www.github.com/yixinkai123/ASN-SMOTE/.</w:t>
-      </w:r>
+        <w:jc w:val="both"/>
+        <w:rPr>
+          <w:color w:val="000000" w:themeColor="text1"/>
+        </w:rPr>
+      </w:pPr>
     </w:p>
     <w:p>
       <w:pPr>
-        <w:jc w:val="both"/>
-        <w:rPr>
-          <w:color w:val="000000" w:themeColor="text1"/>
-        </w:rPr>
-      </w:pPr>
-      <w:r>
-        <w:br/>
+        <w:rPr>
+          <w:b/>
+          <w:color w:val="0070C0"/>
+        </w:rPr>
+      </w:pPr>
+      <w:r>
+        <w:rPr>
+          <w:b/>
+          <w:color w:val="0070C0"/>
+        </w:rPr>
+        <w:t>ASN-SMOTE</w:t>
       </w:r>
     </w:p>
     <w:p>
@@ -897,6 +1601,43 @@
         <w:rPr>
           <w:color w:val="0070C0"/>
         </w:rPr>
+        <w:t>Allerdings können unsachgemäß erzeugte Minderheiteninstanzen, d. h. Rauschinstanzen, das Lernen des Klassifikators stören und Klassifikators beeinträchtigen und sich negativ auf ihn auswirken. Aus diesem Grund schlagen wir in diesem Papier einen einfachen und effektiven Oversampling-Ansatz vor, der als ASN-SMOTE, das auf der k-nearest neighbors und der synthetischen Minderheiten-Oversampling-Technologie (SMOTE) basiert.</w:t>
+      </w:r>
+    </w:p>
+    <w:p>
+      <w:pPr>
+        <w:rPr>
+          <w:color w:val="0070C0"/>
+        </w:rPr>
+      </w:pPr>
+      <w:r>
+        <w:rPr>
+          <w:color w:val="0070C0"/>
+        </w:rPr>
+        <w:t>Um die Wirksamkeit zu belegen, wurde ASN-SMOTE auf drei verschiedene Klassifikatoren angewandt und umfassende Experimente wurden mit 24 unausgewogenen Benchmark-Datensätzen durchgeführt. ASN-SMOTE wird auch ausführlich mit neun namhaften Oversampling-Algorithmen verglichen. Die Ergebnisse zeigen, dass ASN-SMOTE in den meisten Datensätzen die besten Ergebnisse erzielt. Die ASN-SMOTE-Implementierung ist verfügbar unter: https://www.github.com/yixinkai123/ASN-SMOTE/.</w:t>
+      </w:r>
+    </w:p>
+    <w:p>
+      <w:pPr>
+        <w:jc w:val="both"/>
+        <w:rPr>
+          <w:color w:val="000000" w:themeColor="text1"/>
+        </w:rPr>
+      </w:pPr>
+      <w:r>
+        <w:br/>
+      </w:r>
+    </w:p>
+    <w:p>
+      <w:pPr>
+        <w:rPr>
+          <w:color w:val="0070C0"/>
+        </w:rPr>
+      </w:pPr>
+      <w:r>
+        <w:rPr>
+          <w:color w:val="0070C0"/>
+        </w:rPr>
         <w:t>Allerdings,</w:t>
       </w:r>
       <w:r>
@@ -933,261 +1674,261 @@
         <w:rPr>
           <w:color w:val="0070C0"/>
         </w:rPr>
-        <w:t xml:space="preserve">Disjunktionen [3,13,30]. Dies kann zu </w:t>
+        <w:t>Disjunktionen [3,13,30]. Dies kann zu unsachgemäß synthetisierten Minoritätsinstanzen führen, wie z. B. Rauschen und überlappende</w:t>
+      </w:r>
+      <w:r>
+        <w:rPr>
+          <w:color w:val="0070C0"/>
+        </w:rPr>
+        <w:t xml:space="preserve"> </w:t>
+      </w:r>
+      <w:r>
+        <w:rPr>
+          <w:color w:val="0070C0"/>
+        </w:rPr>
+        <w:t>Instanzen, die zu einer Leistungsverschlechterung statt zu</w:t>
+      </w:r>
+      <w:r>
+        <w:rPr>
+          <w:color w:val="0070C0"/>
+        </w:rPr>
+        <w:t xml:space="preserve"> </w:t>
+      </w:r>
+      <w:r>
+        <w:rPr>
+          <w:color w:val="0070C0"/>
+        </w:rPr>
+        <w:t>statt zu verbessern. Obwohl es einige Methoden gibt, die Minoritätsinstanzen um die Entscheidungsgrenze</w:t>
+      </w:r>
+      <w:r>
+        <w:rPr>
+          <w:color w:val="0070C0"/>
+        </w:rPr>
+        <w:t xml:space="preserve"> </w:t>
+      </w:r>
+      <w:r>
+        <w:rPr>
+          <w:color w:val="0070C0"/>
+        </w:rPr>
+        <w:t>Instanzen um die Entscheidungsgrenze herum verwenden und die</w:t>
+      </w:r>
+      <w:r>
+        <w:rPr>
+          <w:color w:val="0070C0"/>
+        </w:rPr>
+        <w:t xml:space="preserve"> </w:t>
+      </w:r>
+      <w:r>
+        <w:rPr>
+          <w:color w:val="0070C0"/>
+        </w:rPr>
+        <w:t>die oben genannten Probleme weitgehend lösen können, doch wird dadurch</w:t>
+      </w:r>
+      <w:r>
+        <w:rPr>
+          <w:color w:val="0070C0"/>
+        </w:rPr>
+        <w:t xml:space="preserve"> </w:t>
+      </w:r>
+      <w:r>
+        <w:rPr>
+          <w:color w:val="0070C0"/>
+        </w:rPr>
+        <w:t>die Entscheidungsgrenze noch undeutlicher und unschärfer, und</w:t>
+      </w:r>
+      <w:r>
+        <w:rPr>
+          <w:color w:val="0070C0"/>
+        </w:rPr>
+        <w:t xml:space="preserve"> </w:t>
+      </w:r>
+      <w:r>
+        <w:rPr>
+          <w:color w:val="0070C0"/>
+        </w:rPr>
+        <w:t>kann das Problem verursachen, dass die neu synthetisierten Beispiele</w:t>
+      </w:r>
+      <w:r>
+        <w:rPr>
+          <w:color w:val="0070C0"/>
+        </w:rPr>
+        <w:t xml:space="preserve"> </w:t>
+      </w:r>
+      <w:r>
+        <w:rPr>
+          <w:color w:val="0070C0"/>
+        </w:rPr>
+        <w:t>in der Region der Mehrheitsklasse angezeigt werden. Dies verstärkt das Rauschen</w:t>
+      </w:r>
+      <w:r>
+        <w:rPr>
+          <w:color w:val="0070C0"/>
+        </w:rPr>
+        <w:t xml:space="preserve"> </w:t>
+      </w:r>
+      <w:r>
+        <w:rPr>
+          <w:color w:val="0070C0"/>
+        </w:rPr>
+        <w:t>und verschlechtert die Leistung der Klassifikatoren [56].</w:t>
+      </w:r>
+      <w:r>
+        <w:rPr>
+          <w:color w:val="0070C0"/>
+        </w:rPr>
+        <w:t xml:space="preserve"> </w:t>
+      </w:r>
+      <w:r>
+        <w:rPr>
+          <w:color w:val="0070C0"/>
+        </w:rPr>
+        <w:t>Aus diesem Grund wird in dieser Arbeit eine einfache und gleichzeitig effektive synthetische Minderheiten-Oversampling-Technologie (SMOTE) vorgeschlagen,</w:t>
+      </w:r>
+      <w:r>
+        <w:rPr>
+          <w:color w:val="0070C0"/>
+        </w:rPr>
+        <w:t xml:space="preserve"> </w:t>
+      </w:r>
+      <w:r>
+        <w:rPr>
+          <w:color w:val="0070C0"/>
+        </w:rPr>
+        <w:t>bekannt als ASN-SMOTE, die adaptiv qualifizierte Minderheitsnachbarn nominiert, um Minderheitsinstanzen zu synthetisieren.</w:t>
+      </w:r>
+      <w:r>
+        <w:rPr>
+          <w:color w:val="0070C0"/>
+        </w:rPr>
+        <w:t xml:space="preserve"> </w:t>
+      </w:r>
+      <w:r>
+        <w:rPr>
+          <w:color w:val="0070C0"/>
+        </w:rPr>
+        <w:t>Genauer gesagt, werden für jede Instanz der Minderheitenklasse die</w:t>
+      </w:r>
+      <w:r>
+        <w:rPr>
+          <w:color w:val="0070C0"/>
+        </w:rPr>
+        <w:t xml:space="preserve"> </w:t>
+      </w:r>
+      <w:r>
+        <w:rPr>
+          <w:color w:val="0070C0"/>
+        </w:rPr>
+        <w:t>Euklidische Distanzen zwischen ihr und allen anderen Instanzen</w:t>
+      </w:r>
+      <w:r>
+        <w:rPr>
+          <w:color w:val="0070C0"/>
+        </w:rPr>
+        <w:t xml:space="preserve"> </w:t>
+      </w:r>
+      <w:r>
+        <w:rPr>
+          <w:color w:val="0070C0"/>
+        </w:rPr>
+        <w:t>zunächst berechnet. Danach wird die Minderheiteninstanz, deren</w:t>
+      </w:r>
+      <w:r>
+        <w:rPr>
+          <w:color w:val="0070C0"/>
+        </w:rPr>
+        <w:t xml:space="preserve"> </w:t>
+      </w:r>
+      <w:r>
+        <w:rPr>
+          <w:color w:val="0070C0"/>
+        </w:rPr>
+        <w:t>nächstgelegene Nachbar eine Mehrheitsinstanz ist, als</w:t>
+      </w:r>
+      <w:r>
+        <w:rPr>
+          <w:color w:val="0070C0"/>
+        </w:rPr>
+        <w:t xml:space="preserve"> </w:t>
+      </w:r>
+      <w:r>
+        <w:rPr>
+          <w:color w:val="0070C0"/>
+        </w:rPr>
+        <w:t>Rauschen betrachtet und herausgefiltert. Ist hingegen der nächste Nachbar der Minderheiteninstanz ebenfalls eine Minderheiteninstanz, so wird</w:t>
+      </w:r>
+      <w:r>
+        <w:rPr>
+          <w:color w:val="0070C0"/>
+        </w:rPr>
+        <w:br/>
+        <w:t>der nächste Nachbar der Minderheiteninstanz ebenfalls eine Minderheit ist, wird der qualifizierte Synthesizer</w:t>
+      </w:r>
+      <w:r>
+        <w:rPr>
+          <w:color w:val="0070C0"/>
+        </w:rPr>
+        <w:t xml:space="preserve"> </w:t>
+      </w:r>
+      <w:r>
+        <w:rPr>
+          <w:color w:val="0070C0"/>
+        </w:rPr>
+        <w:t>k-nächsten Nachbarn (KNN) anhand der euklidischen Abstände zu ihnen. Schließlich werden diese qualifizierten Nachbarn verwendet, um</w:t>
+      </w:r>
+      <w:r>
+        <w:rPr>
+          <w:color w:val="0070C0"/>
+        </w:rPr>
+        <w:t xml:space="preserve"> </w:t>
+      </w:r>
+      <w:r>
+        <w:rPr>
+          <w:color w:val="0070C0"/>
+        </w:rPr>
+        <w:t>Minderheiteninstanzen mit Hilfe des SMOTE-Algorithmus [13] zu erzeugen.</w:t>
+      </w:r>
+      <w:r>
+        <w:rPr>
+          <w:color w:val="0070C0"/>
+        </w:rPr>
+        <w:t xml:space="preserve"> </w:t>
+      </w:r>
+      <w:r>
+        <w:rPr>
+          <w:color w:val="0070C0"/>
+        </w:rPr>
+        <w:t xml:space="preserve">Die synthetisierten Minoritätsinstanzen werden mit einem </w:t>
+      </w:r>
+      <w:r>
+        <w:rPr>
+          <w:color w:val="0070C0"/>
+        </w:rPr>
+        <w:t>u</w:t>
+      </w:r>
+      <w:r>
+        <w:rPr>
+          <w:color w:val="0070C0"/>
+        </w:rPr>
+        <w:t>nausgewogenen Datensatz kombiniert und in einen traditionellen überwachten Klassifikator</w:t>
+      </w:r>
+      <w:r>
+        <w:rPr>
+          <w:color w:val="0070C0"/>
+        </w:rPr>
+        <w:t xml:space="preserve"> </w:t>
+      </w:r>
+      <w:r>
+        <w:rPr>
+          <w:color w:val="0070C0"/>
+        </w:rPr>
+        <w:t xml:space="preserve">zum </w:t>
       </w:r>
       <w:r>
         <w:rPr>
           <w:color w:val="0070C0"/>
         </w:rPr>
         <w:lastRenderedPageBreak/>
-        <w:t>unsachgemäß synthetisierten Minoritätsinstanzen führen, wie z. B. Rauschen und überlappende</w:t>
-      </w:r>
-      <w:r>
-        <w:rPr>
-          <w:color w:val="0070C0"/>
-        </w:rPr>
-        <w:t xml:space="preserve"> </w:t>
-      </w:r>
-      <w:r>
-        <w:rPr>
-          <w:color w:val="0070C0"/>
-        </w:rPr>
-        <w:t>Instanzen, die zu einer Leistungsverschlechterung statt zu</w:t>
-      </w:r>
-      <w:r>
-        <w:rPr>
-          <w:color w:val="0070C0"/>
-        </w:rPr>
-        <w:t xml:space="preserve"> </w:t>
-      </w:r>
-      <w:r>
-        <w:rPr>
-          <w:color w:val="0070C0"/>
-        </w:rPr>
-        <w:t>statt zu verbessern. Obwohl es einige Methoden gibt, die Minoritätsinstanzen um die Entscheidungsgrenze</w:t>
-      </w:r>
-      <w:r>
-        <w:rPr>
-          <w:color w:val="0070C0"/>
-        </w:rPr>
-        <w:t xml:space="preserve"> </w:t>
-      </w:r>
-      <w:r>
-        <w:rPr>
-          <w:color w:val="0070C0"/>
-        </w:rPr>
-        <w:t>Instanzen um die Entscheidungsgrenze herum verwenden und die</w:t>
-      </w:r>
-      <w:r>
-        <w:rPr>
-          <w:color w:val="0070C0"/>
-        </w:rPr>
-        <w:t xml:space="preserve"> </w:t>
-      </w:r>
-      <w:r>
-        <w:rPr>
-          <w:color w:val="0070C0"/>
-        </w:rPr>
-        <w:t>die oben genannten Probleme weitgehend lösen können, doch wird dadurch</w:t>
-      </w:r>
-      <w:r>
-        <w:rPr>
-          <w:color w:val="0070C0"/>
-        </w:rPr>
-        <w:t xml:space="preserve"> </w:t>
-      </w:r>
-      <w:r>
-        <w:rPr>
-          <w:color w:val="0070C0"/>
-        </w:rPr>
-        <w:t>die Entscheidungsgrenze noch undeutlicher und unschärfer, und</w:t>
-      </w:r>
-      <w:r>
-        <w:rPr>
-          <w:color w:val="0070C0"/>
-        </w:rPr>
-        <w:t xml:space="preserve"> </w:t>
-      </w:r>
-      <w:r>
-        <w:rPr>
-          <w:color w:val="0070C0"/>
-        </w:rPr>
-        <w:t>kann das Problem verursachen, dass die neu synthetisierten Beispiele</w:t>
-      </w:r>
-      <w:r>
-        <w:rPr>
-          <w:color w:val="0070C0"/>
-        </w:rPr>
-        <w:t xml:space="preserve"> </w:t>
-      </w:r>
-      <w:r>
-        <w:rPr>
-          <w:color w:val="0070C0"/>
-        </w:rPr>
-        <w:t>in der Region der Mehrheitsklasse angezeigt werden. Dies verstärkt das Rauschen</w:t>
-      </w:r>
-      <w:r>
-        <w:rPr>
-          <w:color w:val="0070C0"/>
-        </w:rPr>
-        <w:t xml:space="preserve"> </w:t>
-      </w:r>
-      <w:r>
-        <w:rPr>
-          <w:color w:val="0070C0"/>
-        </w:rPr>
-        <w:t>und verschlechtert die Leistung der Klassifikatoren [56].</w:t>
-      </w:r>
-      <w:r>
-        <w:rPr>
-          <w:color w:val="0070C0"/>
-        </w:rPr>
-        <w:t xml:space="preserve"> </w:t>
-      </w:r>
-      <w:r>
-        <w:rPr>
-          <w:color w:val="0070C0"/>
-        </w:rPr>
-        <w:t>Aus diesem Grund wird in dieser Arbeit eine einfache und gleichzeitig effektive synthetische Minderheiten-Oversampling-Technologie (SMOTE) vorgeschlagen,</w:t>
-      </w:r>
-      <w:r>
-        <w:rPr>
-          <w:color w:val="0070C0"/>
-        </w:rPr>
-        <w:t xml:space="preserve"> </w:t>
-      </w:r>
-      <w:r>
-        <w:rPr>
-          <w:color w:val="0070C0"/>
-        </w:rPr>
-        <w:t>bekannt als ASN-SMOTE, die adaptiv qualifizierte Minderheitsnachbarn nominiert, um Minderheitsinstanzen zu synthetisieren.</w:t>
-      </w:r>
-      <w:r>
-        <w:rPr>
-          <w:color w:val="0070C0"/>
-        </w:rPr>
-        <w:t xml:space="preserve"> </w:t>
-      </w:r>
-      <w:r>
-        <w:rPr>
-          <w:color w:val="0070C0"/>
-        </w:rPr>
-        <w:t>Genauer gesagt, werden für jede Instanz der Minderheitenklasse die</w:t>
-      </w:r>
-      <w:r>
-        <w:rPr>
-          <w:color w:val="0070C0"/>
-        </w:rPr>
-        <w:t xml:space="preserve"> </w:t>
-      </w:r>
-      <w:r>
-        <w:rPr>
-          <w:color w:val="0070C0"/>
-        </w:rPr>
-        <w:t>Euklidische Distanzen zwischen ihr und allen anderen Instanzen</w:t>
-      </w:r>
-      <w:r>
-        <w:rPr>
-          <w:color w:val="0070C0"/>
-        </w:rPr>
-        <w:t xml:space="preserve"> </w:t>
-      </w:r>
-      <w:r>
-        <w:rPr>
-          <w:color w:val="0070C0"/>
-        </w:rPr>
-        <w:t>zunächst berechnet. Danach wird die Minderheiteninstanz, deren</w:t>
-      </w:r>
-      <w:r>
-        <w:rPr>
-          <w:color w:val="0070C0"/>
-        </w:rPr>
-        <w:t xml:space="preserve"> </w:t>
-      </w:r>
-      <w:r>
-        <w:rPr>
-          <w:color w:val="0070C0"/>
-        </w:rPr>
-        <w:t>nächstgelegene Nachbar eine Mehrheitsinstanz ist, als</w:t>
-      </w:r>
-      <w:r>
-        <w:rPr>
-          <w:color w:val="0070C0"/>
-        </w:rPr>
-        <w:t xml:space="preserve"> </w:t>
-      </w:r>
-      <w:r>
-        <w:rPr>
-          <w:color w:val="0070C0"/>
-        </w:rPr>
-        <w:t>Rauschen betrachtet und herausgefiltert. Ist hingegen der nächste Nachbar der Minderheiteninstanz ebenfalls eine Minderheiteninstanz, so wird</w:t>
-      </w:r>
-      <w:r>
-        <w:rPr>
-          <w:color w:val="0070C0"/>
-        </w:rPr>
-        <w:br/>
-        <w:t>der nächste Nachbar der Minderheiteninstanz ebenfalls eine Minderheit ist, wird der qualifizierte Synthesizer</w:t>
-      </w:r>
-      <w:r>
-        <w:rPr>
-          <w:color w:val="0070C0"/>
-        </w:rPr>
-        <w:t xml:space="preserve"> </w:t>
-      </w:r>
-      <w:r>
-        <w:rPr>
-          <w:color w:val="0070C0"/>
-        </w:rPr>
-        <w:t>k-nächsten Nachbarn (KNN) anhand der euklidischen Abstände zu ihnen. Schließlich werden diese qualifizierten Nachbarn verwendet, um</w:t>
-      </w:r>
-      <w:r>
-        <w:rPr>
-          <w:color w:val="0070C0"/>
-        </w:rPr>
-        <w:t xml:space="preserve"> </w:t>
-      </w:r>
-      <w:r>
-        <w:rPr>
-          <w:color w:val="0070C0"/>
-        </w:rPr>
-        <w:t>Minderheiteninstanzen mit Hilfe des SMOTE-Algorithmus [13] zu erzeugen.</w:t>
-      </w:r>
-      <w:r>
-        <w:rPr>
-          <w:color w:val="0070C0"/>
-        </w:rPr>
-        <w:t xml:space="preserve"> </w:t>
-      </w:r>
-      <w:r>
-        <w:rPr>
-          <w:color w:val="0070C0"/>
-        </w:rPr>
-        <w:t xml:space="preserve">Die synthetisierten Minoritätsinstanzen werden mit einem </w:t>
-      </w:r>
-      <w:r>
-        <w:rPr>
-          <w:color w:val="0070C0"/>
-        </w:rPr>
-        <w:t>u</w:t>
-      </w:r>
-      <w:r>
-        <w:rPr>
-          <w:color w:val="0070C0"/>
-        </w:rPr>
-        <w:t>nausgewogenen Datensatz kombiniert und in einen traditionellen überwachten Klassifikator</w:t>
-      </w:r>
-      <w:r>
-        <w:rPr>
-          <w:color w:val="0070C0"/>
-        </w:rPr>
-        <w:t xml:space="preserve"> </w:t>
-      </w:r>
-      <w:r>
-        <w:rPr>
-          <w:color w:val="0070C0"/>
-        </w:rPr>
-        <w:t>zum Trainieren.</w:t>
+        <w:t>Trainieren.</w:t>
       </w:r>
       <w:r>
         <w:rPr>
@@ -2070,8 +2811,100 @@
       </w:pPr>
     </w:lvl>
   </w:abstractNum>
+  <w:abstractNum w:abstractNumId="1" w15:restartNumberingAfterBreak="0">
+    <w:nsid w:val="6A772B45"/>
+    <w:multiLevelType w:val="hybridMultilevel"/>
+    <w:tmpl w:val="D652AA24"/>
+    <w:lvl w:ilvl="0" w:tplc="0407000F">
+      <w:start w:val="1"/>
+      <w:numFmt w:val="decimal"/>
+      <w:lvlText w:val="%1."/>
+      <w:lvlJc w:val="left"/>
+      <w:pPr>
+        <w:ind w:left="360" w:hanging="360"/>
+      </w:pPr>
+      <w:rPr>
+        <w:rFonts w:hint="default"/>
+      </w:rPr>
+    </w:lvl>
+    <w:lvl w:ilvl="1" w:tplc="04070019" w:tentative="1">
+      <w:start w:val="1"/>
+      <w:numFmt w:val="lowerLetter"/>
+      <w:lvlText w:val="%2."/>
+      <w:lvlJc w:val="left"/>
+      <w:pPr>
+        <w:ind w:left="1080" w:hanging="360"/>
+      </w:pPr>
+    </w:lvl>
+    <w:lvl w:ilvl="2" w:tplc="0407001B" w:tentative="1">
+      <w:start w:val="1"/>
+      <w:numFmt w:val="lowerRoman"/>
+      <w:lvlText w:val="%3."/>
+      <w:lvlJc w:val="right"/>
+      <w:pPr>
+        <w:ind w:left="1800" w:hanging="180"/>
+      </w:pPr>
+    </w:lvl>
+    <w:lvl w:ilvl="3" w:tplc="0407000F" w:tentative="1">
+      <w:start w:val="1"/>
+      <w:numFmt w:val="decimal"/>
+      <w:lvlText w:val="%4."/>
+      <w:lvlJc w:val="left"/>
+      <w:pPr>
+        <w:ind w:left="2520" w:hanging="360"/>
+      </w:pPr>
+    </w:lvl>
+    <w:lvl w:ilvl="4" w:tplc="04070019" w:tentative="1">
+      <w:start w:val="1"/>
+      <w:numFmt w:val="lowerLetter"/>
+      <w:lvlText w:val="%5."/>
+      <w:lvlJc w:val="left"/>
+      <w:pPr>
+        <w:ind w:left="3240" w:hanging="360"/>
+      </w:pPr>
+    </w:lvl>
+    <w:lvl w:ilvl="5" w:tplc="0407001B" w:tentative="1">
+      <w:start w:val="1"/>
+      <w:numFmt w:val="lowerRoman"/>
+      <w:lvlText w:val="%6."/>
+      <w:lvlJc w:val="right"/>
+      <w:pPr>
+        <w:ind w:left="3960" w:hanging="180"/>
+      </w:pPr>
+    </w:lvl>
+    <w:lvl w:ilvl="6" w:tplc="0407000F" w:tentative="1">
+      <w:start w:val="1"/>
+      <w:numFmt w:val="decimal"/>
+      <w:lvlText w:val="%7."/>
+      <w:lvlJc w:val="left"/>
+      <w:pPr>
+        <w:ind w:left="4680" w:hanging="360"/>
+      </w:pPr>
+    </w:lvl>
+    <w:lvl w:ilvl="7" w:tplc="04070019" w:tentative="1">
+      <w:start w:val="1"/>
+      <w:numFmt w:val="lowerLetter"/>
+      <w:lvlText w:val="%8."/>
+      <w:lvlJc w:val="left"/>
+      <w:pPr>
+        <w:ind w:left="5400" w:hanging="360"/>
+      </w:pPr>
+    </w:lvl>
+    <w:lvl w:ilvl="8" w:tplc="0407001B" w:tentative="1">
+      <w:start w:val="1"/>
+      <w:numFmt w:val="lowerRoman"/>
+      <w:lvlText w:val="%9."/>
+      <w:lvlJc w:val="right"/>
+      <w:pPr>
+        <w:ind w:left="6120" w:hanging="180"/>
+      </w:pPr>
+    </w:lvl>
+  </w:abstractNum>
   <w:num w:numId="1" w16cid:durableId="118962591">
     <w:abstractNumId w:val="0"/>
+  </w:num>
+  <w:num w:numId="2" w16cid:durableId="1034231391">
+    <w:abstractNumId w:val="1"/>
   </w:num>
 </w:numbering>
 </file>

</xml_diff>

<commit_message>
Add ASN-SMOTE and performancemeasure to R markdown.
</commit_message>
<xml_diff>
--- a/R Markdown/R Markdown.docx
+++ b/R Markdown/R Markdown.docx
@@ -158,7 +158,19 @@
         <w:rPr>
           <w:color w:val="000000" w:themeColor="text1"/>
         </w:rPr>
-        <w:t xml:space="preserve">von hoher Relevanz. </w:t>
+        <w:t xml:space="preserve">von hoher </w:t>
+      </w:r>
+      <w:r>
+        <w:rPr>
+          <w:color w:val="000000" w:themeColor="text1"/>
+        </w:rPr>
+        <w:t>Bedeutung</w:t>
+      </w:r>
+      <w:r>
+        <w:rPr>
+          <w:color w:val="000000" w:themeColor="text1"/>
+        </w:rPr>
+        <w:t xml:space="preserve">. </w:t>
       </w:r>
       <w:r>
         <w:rPr>
@@ -368,31 +380,55 @@
         <w:rPr>
           <w:color w:val="000000" w:themeColor="text1"/>
         </w:rPr>
-        <w:t>‚Creditcard‘ Datensatz angewendet und</w:t>
-      </w:r>
-      <w:r>
-        <w:rPr>
-          <w:color w:val="000000" w:themeColor="text1"/>
-        </w:rPr>
-        <w:t xml:space="preserve"> seine Performance mithilfe zweier geeigneter Classifier</w:t>
-      </w:r>
-      <w:r>
-        <w:rPr>
-          <w:color w:val="000000" w:themeColor="text1"/>
-        </w:rPr>
-        <w:t xml:space="preserve"> mit dem originalen SMOTE Algorithmus verglichen</w:t>
-      </w:r>
-      <w:r>
-        <w:rPr>
-          <w:color w:val="000000" w:themeColor="text1"/>
-        </w:rPr>
-        <w:t xml:space="preserve"> </w:t>
-      </w:r>
-      <w:r>
-        <w:rPr>
-          <w:color w:val="000000" w:themeColor="text1"/>
-        </w:rPr>
-        <w:t>wird</w:t>
+        <w:t>Creditcard Datensatz angewendet</w:t>
+      </w:r>
+      <w:r>
+        <w:rPr>
+          <w:color w:val="000000" w:themeColor="text1"/>
+        </w:rPr>
+        <w:t xml:space="preserve"> wird. Weiterhin </w:t>
+      </w:r>
+      <w:r>
+        <w:rPr>
+          <w:color w:val="000000" w:themeColor="text1"/>
+        </w:rPr>
+        <w:t xml:space="preserve">wird </w:t>
+      </w:r>
+      <w:r>
+        <w:rPr>
+          <w:color w:val="000000" w:themeColor="text1"/>
+        </w:rPr>
+        <w:t>seine Performance mithilfe zweier geeigneter Classifier</w:t>
+      </w:r>
+      <w:r>
+        <w:rPr>
+          <w:color w:val="000000" w:themeColor="text1"/>
+        </w:rPr>
+        <w:t xml:space="preserve"> </w:t>
+      </w:r>
+      <w:r>
+        <w:rPr>
+          <w:color w:val="000000" w:themeColor="text1"/>
+        </w:rPr>
+        <w:t>und de</w:t>
+      </w:r>
+      <w:r>
+        <w:rPr>
+          <w:color w:val="000000" w:themeColor="text1"/>
+        </w:rPr>
+        <w:t xml:space="preserve">n Ergebnissen des </w:t>
+      </w:r>
+      <w:r>
+        <w:rPr>
+          <w:color w:val="000000" w:themeColor="text1"/>
+        </w:rPr>
+        <w:t xml:space="preserve">originalen SMOTE Algorithmus </w:t>
+      </w:r>
+      <w:r>
+        <w:rPr>
+          <w:color w:val="000000" w:themeColor="text1"/>
+        </w:rPr>
+        <w:t>untersucht</w:t>
       </w:r>
       <w:r>
         <w:rPr>
@@ -416,7 +452,19 @@
         <w:rPr>
           <w:color w:val="000000" w:themeColor="text1"/>
         </w:rPr>
-        <w:t xml:space="preserve">nach der Data Exploration im </w:t>
+        <w:t>nach der Data Exploration</w:t>
+      </w:r>
+      <w:r>
+        <w:rPr>
+          <w:color w:val="000000" w:themeColor="text1"/>
+        </w:rPr>
+        <w:t xml:space="preserve"> und Anwendung des SMOTE</w:t>
+      </w:r>
+      <w:r>
+        <w:rPr>
+          <w:color w:val="000000" w:themeColor="text1"/>
+        </w:rPr>
+        <w:t xml:space="preserve"> im </w:t>
       </w:r>
       <w:r>
         <w:rPr>
@@ -446,13 +494,37 @@
         <w:rPr>
           <w:color w:val="000000" w:themeColor="text1"/>
         </w:rPr>
-        <w:t xml:space="preserve"> die Unterschiede zum klassischen SMOTE</w:t>
-      </w:r>
-      <w:r>
-        <w:rPr>
-          <w:color w:val="000000" w:themeColor="text1"/>
-        </w:rPr>
-        <w:t xml:space="preserve"> in Kapitel 2</w:t>
+        <w:t xml:space="preserve"> die Unterschiede zum </w:t>
+      </w:r>
+      <w:r>
+        <w:rPr>
+          <w:color w:val="000000" w:themeColor="text1"/>
+        </w:rPr>
+        <w:t>ursprünglichen A</w:t>
+      </w:r>
+      <w:r>
+        <w:rPr>
+          <w:color w:val="000000" w:themeColor="text1"/>
+        </w:rPr>
+        <w:t>lg</w:t>
+      </w:r>
+      <w:r>
+        <w:rPr>
+          <w:color w:val="000000" w:themeColor="text1"/>
+        </w:rPr>
+        <w:t>orithmus</w:t>
+      </w:r>
+      <w:r>
+        <w:rPr>
+          <w:color w:val="000000" w:themeColor="text1"/>
+        </w:rPr>
+        <w:t xml:space="preserve"> </w:t>
+      </w:r>
+      <w:r>
+        <w:rPr>
+          <w:color w:val="000000" w:themeColor="text1"/>
+        </w:rPr>
+        <w:t>in Kapitel 2</w:t>
       </w:r>
       <w:r>
         <w:rPr>
@@ -826,23 +898,18 @@
         </w:numPr>
         <w:jc w:val="both"/>
         <w:rPr>
+          <w:b/>
           <w:color w:val="000000" w:themeColor="text1"/>
           <w:lang w:val="en-GB"/>
         </w:rPr>
       </w:pPr>
       <w:r>
         <w:rPr>
+          <w:b/>
           <w:color w:val="000000" w:themeColor="text1"/>
           <w:lang w:val="en-GB"/>
         </w:rPr>
-        <w:t>Data Exploration und SMOTE A</w:t>
-      </w:r>
-      <w:r>
-        <w:rPr>
-          <w:color w:val="000000" w:themeColor="text1"/>
-          <w:lang w:val="en-GB"/>
-        </w:rPr>
-        <w:t>lgorithmus</w:t>
+        <w:t>Data Exploration und SMOTE Algorithmus</w:t>
       </w:r>
     </w:p>
     <w:p>
@@ -862,19 +929,7 @@
         <w:rPr>
           <w:color w:val="000000" w:themeColor="text1"/>
         </w:rPr>
-        <w:t xml:space="preserve">nde Datensatz </w:t>
-      </w:r>
-      <w:r>
-        <w:rPr>
-          <w:color w:val="000000" w:themeColor="text1"/>
-        </w:rPr>
-        <w:t>„</w:t>
-      </w:r>
-      <w:r>
-        <w:rPr>
-          <w:color w:val="000000" w:themeColor="text1"/>
-        </w:rPr>
-        <w:t>Cr</w:t>
+        <w:t>nde Datensatz Cr</w:t>
       </w:r>
       <w:r>
         <w:rPr>
@@ -886,19 +941,7 @@
         <w:rPr>
           <w:color w:val="000000" w:themeColor="text1"/>
         </w:rPr>
-        <w:t>ditdata</w:t>
-      </w:r>
-      <w:r>
-        <w:rPr>
-          <w:color w:val="000000" w:themeColor="text1"/>
-        </w:rPr>
-        <w:t>“</w:t>
-      </w:r>
-      <w:r>
-        <w:rPr>
-          <w:color w:val="000000" w:themeColor="text1"/>
-        </w:rPr>
-        <w:t xml:space="preserve"> beinhaltet e</w:t>
+        <w:t>ditdata beinhaltet e</w:t>
       </w:r>
       <w:r>
         <w:rPr>
@@ -946,13 +989,37 @@
         <w:rPr>
           <w:color w:val="000000" w:themeColor="text1"/>
         </w:rPr>
-        <w:t>Fraud (1) ist oder kein Fraud (0).</w:t>
-      </w:r>
-      <w:r>
-        <w:rPr>
-          <w:color w:val="000000" w:themeColor="text1"/>
-        </w:rPr>
-        <w:t xml:space="preserve"> Das Ziel hierbei ist es ein Machine Learning Algorithmus zu trainieren, welcher mit </w:t>
+        <w:t>Fraud (1) oder kein Fraud (0)</w:t>
+      </w:r>
+      <w:r>
+        <w:rPr>
+          <w:color w:val="000000" w:themeColor="text1"/>
+        </w:rPr>
+        <w:t xml:space="preserve"> ist</w:t>
+      </w:r>
+      <w:r>
+        <w:rPr>
+          <w:color w:val="000000" w:themeColor="text1"/>
+        </w:rPr>
+        <w:t>.</w:t>
+      </w:r>
+      <w:r>
+        <w:rPr>
+          <w:color w:val="000000" w:themeColor="text1"/>
+        </w:rPr>
+        <w:t xml:space="preserve"> Das Ziel hierbei ist es ein Machine Learning </w:t>
+      </w:r>
+      <w:r>
+        <w:rPr>
+          <w:color w:val="000000" w:themeColor="text1"/>
+        </w:rPr>
+        <w:t>Modell</w:t>
+      </w:r>
+      <w:r>
+        <w:rPr>
+          <w:color w:val="000000" w:themeColor="text1"/>
+        </w:rPr>
+        <w:t xml:space="preserve"> zu trainieren, welcher </w:t>
       </w:r>
       <w:r>
         <w:rPr>
@@ -982,7 +1049,13 @@
         <w:rPr>
           <w:color w:val="000000" w:themeColor="text1"/>
         </w:rPr>
-        <w:t>abgesehen von „Time“ und „Amount“</w:t>
+        <w:t>abgesehen von Time und Amoun</w:t>
+      </w:r>
+      <w:r>
+        <w:rPr>
+          <w:color w:val="000000" w:themeColor="text1"/>
+        </w:rPr>
+        <w:t>t</w:t>
       </w:r>
       <w:r>
         <w:rPr>
@@ -1024,31 +1097,7 @@
         <w:rPr>
           <w:color w:val="000000" w:themeColor="text1"/>
         </w:rPr>
-        <w:t xml:space="preserve">otwendigen Packages geladen sowie die Working Directory in den Ordner gesetzt, worin sich der </w:t>
-      </w:r>
-      <w:r>
-        <w:rPr>
-          <w:color w:val="000000" w:themeColor="text1"/>
-        </w:rPr>
-        <w:t>„</w:t>
-      </w:r>
-      <w:r>
-        <w:rPr>
-          <w:color w:val="000000" w:themeColor="text1"/>
-        </w:rPr>
-        <w:t>Creditdata</w:t>
-      </w:r>
-      <w:r>
-        <w:rPr>
-          <w:color w:val="000000" w:themeColor="text1"/>
-        </w:rPr>
-        <w:t>“</w:t>
-      </w:r>
-      <w:r>
-        <w:rPr>
-          <w:color w:val="000000" w:themeColor="text1"/>
-        </w:rPr>
-        <w:t xml:space="preserve"> Datensatz befindet und mit read.csv eingelesen. Anschließend </w:t>
+        <w:t xml:space="preserve">otwendigen Packages geladen sowie die Working Directory in den Ordner gesetzt, worin sich der Creditdata Datensatz befindet und mit read.csv eingelesen. Anschließend </w:t>
       </w:r>
       <w:r>
         <w:rPr>
@@ -1102,13 +1151,7 @@
         <w:rPr>
           <w:color w:val="000000" w:themeColor="text1"/>
         </w:rPr>
-        <w:t xml:space="preserve"> </w:t>
-      </w:r>
-      <w:r>
-        <w:rPr>
-          <w:color w:val="000000" w:themeColor="text1"/>
-        </w:rPr>
-        <w:t>284.315</w:t>
+        <w:t xml:space="preserve"> 284.315</w:t>
       </w:r>
       <w:r>
         <w:rPr>
@@ -1132,7 +1175,7 @@
         <w:rPr>
           <w:color w:val="000000" w:themeColor="text1"/>
         </w:rPr>
-        <w:t>Es</w:t>
+        <w:t>Denn es</w:t>
       </w:r>
       <w:r>
         <w:rPr>
@@ -1162,7 +1205,19 @@
         <w:rPr>
           <w:color w:val="000000" w:themeColor="text1"/>
         </w:rPr>
-        <w:t>e Preprocessingmethode umso bedeutender.</w:t>
+        <w:t xml:space="preserve">e Preprocessingmethode umso </w:t>
+      </w:r>
+      <w:r>
+        <w:rPr>
+          <w:color w:val="000000" w:themeColor="text1"/>
+        </w:rPr>
+        <w:t>notwendiger</w:t>
+      </w:r>
+      <w:r>
+        <w:rPr>
+          <w:color w:val="000000" w:themeColor="text1"/>
+        </w:rPr>
+        <w:t>.</w:t>
       </w:r>
       <w:r>
         <w:rPr>
@@ -1216,7 +1271,7 @@
         <w:rPr>
           <w:color w:val="000000" w:themeColor="text1"/>
         </w:rPr>
-        <w:t>. Da das Feature „Time“</w:t>
+        <w:t>. Da das Feature Time</w:t>
       </w:r>
       <w:r>
         <w:rPr>
@@ -1240,43 +1295,13 @@
         <w:rPr>
           <w:color w:val="000000" w:themeColor="text1"/>
         </w:rPr>
-        <w:t xml:space="preserve">ein Scaling der Spalte </w:t>
-      </w:r>
-      <w:r>
-        <w:rPr>
-          <w:color w:val="000000" w:themeColor="text1"/>
-        </w:rPr>
-        <w:t>„</w:t>
-      </w:r>
-      <w:r>
-        <w:rPr>
-          <w:color w:val="000000" w:themeColor="text1"/>
-        </w:rPr>
-        <w:t>Amount</w:t>
-      </w:r>
-      <w:r>
-        <w:rPr>
-          <w:color w:val="000000" w:themeColor="text1"/>
-        </w:rPr>
-        <w:t>“</w:t>
-      </w:r>
-      <w:r>
-        <w:rPr>
-          <w:color w:val="000000" w:themeColor="text1"/>
-        </w:rPr>
-        <w:t xml:space="preserve"> </w:t>
-      </w:r>
-      <w:r>
-        <w:rPr>
-          <w:color w:val="000000" w:themeColor="text1"/>
-        </w:rPr>
-        <w:t>vorgenommen</w:t>
-      </w:r>
-      <w:r>
-        <w:rPr>
-          <w:color w:val="000000" w:themeColor="text1"/>
-        </w:rPr>
-        <w:t>, da diese</w:t>
+        <w:t xml:space="preserve">ein Scaling der Spalte Amount </w:t>
+      </w:r>
+      <w:r>
+        <w:rPr>
+          <w:color w:val="000000" w:themeColor="text1"/>
+        </w:rPr>
+        <w:t>vorgenommen, da diese</w:t>
       </w:r>
       <w:r>
         <w:rPr>
@@ -1300,7 +1325,14 @@
         <w:rPr>
           <w:color w:val="000000" w:themeColor="text1"/>
         </w:rPr>
-        <w:t xml:space="preserve"> in Trainings- und Testdatensatz separat, um </w:t>
+        <w:t xml:space="preserve"> </w:t>
+      </w:r>
+      <w:r>
+        <w:rPr>
+          <w:color w:val="000000" w:themeColor="text1"/>
+        </w:rPr>
+        <w:lastRenderedPageBreak/>
+        <w:t xml:space="preserve">in Trainings- und Testdatensatz separat, um </w:t>
       </w:r>
       <w:r>
         <w:rPr>
@@ -1318,14 +1350,7 @@
         <w:rPr>
           <w:color w:val="000000" w:themeColor="text1"/>
         </w:rPr>
-        <w:t xml:space="preserve"> und die Standardabweichung </w:t>
-      </w:r>
-      <w:r>
-        <w:rPr>
-          <w:color w:val="000000" w:themeColor="text1"/>
-        </w:rPr>
-        <w:lastRenderedPageBreak/>
-        <w:t xml:space="preserve">des Testdatensatzes nicht mit in den Trainingsdatensatz </w:t>
+        <w:t xml:space="preserve"> und die Standardabweichung des Testdatensatzes nicht mit in den Trainingsdatensatz </w:t>
       </w:r>
       <w:r>
         <w:rPr>
@@ -1391,7 +1416,7 @@
         <w:rPr>
           <w:color w:val="000000" w:themeColor="text1"/>
         </w:rPr>
-        <w:t>beim Feature „Amount“ beispielsweise</w:t>
+        <w:t>beim Feature Amount beispielsweise</w:t>
       </w:r>
       <w:r>
         <w:rPr>
@@ -1409,7 +1434,7 @@
         <w:rPr>
           <w:color w:val="000000" w:themeColor="text1"/>
         </w:rPr>
-        <w:t>„V</w:t>
+        <w:t>V</w:t>
       </w:r>
       <w:r>
         <w:rPr>
@@ -1421,12 +1446,6 @@
         <w:rPr>
           <w:color w:val="000000" w:themeColor="text1"/>
         </w:rPr>
-        <w:t>“</w:t>
-      </w:r>
-      <w:r>
-        <w:rPr>
-          <w:color w:val="000000" w:themeColor="text1"/>
-        </w:rPr>
         <w:t xml:space="preserve"> </w:t>
       </w:r>
       <w:r>
@@ -1439,7 +1458,7 @@
         <w:rPr>
           <w:color w:val="000000" w:themeColor="text1"/>
         </w:rPr>
-        <w:t xml:space="preserve"> „</w:t>
+        <w:t xml:space="preserve"> </w:t>
       </w:r>
       <w:r>
         <w:rPr>
@@ -1457,7 +1476,7 @@
         <w:rPr>
           <w:color w:val="000000" w:themeColor="text1"/>
         </w:rPr>
-        <w:t xml:space="preserve">“ </w:t>
+        <w:t xml:space="preserve"> </w:t>
       </w:r>
       <w:r>
         <w:rPr>
@@ -1481,7 +1500,7 @@
         <w:rPr>
           <w:color w:val="000000" w:themeColor="text1"/>
         </w:rPr>
-        <w:t>lediglich</w:t>
+        <w:t>z.B.</w:t>
       </w:r>
       <w:r>
         <w:rPr>
@@ -1493,25 +1512,37 @@
         <w:rPr>
           <w:color w:val="000000" w:themeColor="text1"/>
         </w:rPr>
-        <w:t xml:space="preserve">„V12“, „V15“ und </w:t>
-      </w:r>
-      <w:r>
-        <w:rPr>
-          <w:color w:val="000000" w:themeColor="text1"/>
-        </w:rPr>
-        <w:t>„V</w:t>
-      </w:r>
-      <w:r>
-        <w:rPr>
-          <w:color w:val="000000" w:themeColor="text1"/>
-        </w:rPr>
-        <w:t>17“</w:t>
-      </w:r>
-      <w:r>
-        <w:rPr>
-          <w:color w:val="000000" w:themeColor="text1"/>
-        </w:rPr>
-        <w:t xml:space="preserve"> einige</w:t>
+        <w:t xml:space="preserve">V12, V15 und </w:t>
+      </w:r>
+      <w:r>
+        <w:rPr>
+          <w:color w:val="000000" w:themeColor="text1"/>
+        </w:rPr>
+        <w:t>V</w:t>
+      </w:r>
+      <w:r>
+        <w:rPr>
+          <w:color w:val="000000" w:themeColor="text1"/>
+        </w:rPr>
+        <w:t>17</w:t>
+      </w:r>
+      <w:r>
+        <w:rPr>
+          <w:color w:val="000000" w:themeColor="text1"/>
+        </w:rPr>
+        <w:t xml:space="preserve"> </w:t>
+      </w:r>
+      <w:r>
+        <w:rPr>
+          <w:color w:val="000000" w:themeColor="text1"/>
+        </w:rPr>
+        <w:t xml:space="preserve">lediglich </w:t>
+      </w:r>
+      <w:r>
+        <w:rPr>
+          <w:color w:val="000000" w:themeColor="text1"/>
+        </w:rPr>
+        <w:t>einige</w:t>
       </w:r>
       <w:r>
         <w:rPr>
@@ -1547,7 +1578,31 @@
         <w:rPr>
           <w:color w:val="000000" w:themeColor="text1"/>
         </w:rPr>
-        <w:t xml:space="preserve">xxx synthetischen </w:t>
+        <w:t>255</w:t>
+      </w:r>
+      <w:r>
+        <w:rPr>
+          <w:color w:val="000000" w:themeColor="text1"/>
+        </w:rPr>
+        <w:t>.</w:t>
+      </w:r>
+      <w:r>
+        <w:rPr>
+          <w:color w:val="000000" w:themeColor="text1"/>
+        </w:rPr>
+        <w:t>228</w:t>
+      </w:r>
+      <w:r>
+        <w:rPr>
+          <w:color w:val="000000" w:themeColor="text1"/>
+        </w:rPr>
+        <w:t xml:space="preserve"> </w:t>
+      </w:r>
+      <w:r>
+        <w:rPr>
+          <w:color w:val="000000" w:themeColor="text1"/>
+        </w:rPr>
+        <w:t xml:space="preserve">synthetischen </w:t>
       </w:r>
       <w:r>
         <w:rPr>
@@ -1566,6 +1621,52 @@
           <w:color w:val="000000" w:themeColor="text1"/>
         </w:rPr>
         <w:t>%.</w:t>
+      </w:r>
+      <w:r>
+        <w:rPr>
+          <w:color w:val="000000" w:themeColor="text1"/>
+        </w:rPr>
+        <w:t xml:space="preserve"> Beim Vergleich der </w:t>
+      </w:r>
+      <w:r>
+        <w:rPr>
+          <w:color w:val="000000" w:themeColor="text1"/>
+        </w:rPr>
+        <w:t xml:space="preserve">Visualisierungen mit den Features V1 und V2 wird die Funktionsweise des SMOTE Algorithmus mit linearer Interpolation durch die </w:t>
+      </w:r>
+      <w:r>
+        <w:rPr>
+          <w:color w:val="000000" w:themeColor="text1"/>
+        </w:rPr>
+        <w:t xml:space="preserve">geraden Linien, welche die synthetischen Daten </w:t>
+      </w:r>
+      <w:r>
+        <w:rPr>
+          <w:color w:val="000000" w:themeColor="text1"/>
+        </w:rPr>
+        <w:t>ziehen,</w:t>
+      </w:r>
+      <w:r>
+        <w:rPr>
+          <w:color w:val="000000" w:themeColor="text1"/>
+        </w:rPr>
+        <w:t xml:space="preserve"> deutlich.</w:t>
+      </w:r>
+    </w:p>
+    <w:p>
+      <w:pPr>
+        <w:spacing w:after="0"/>
+        <w:rPr>
+          <w:b/>
+          <w:color w:val="0070C0"/>
+        </w:rPr>
+      </w:pPr>
+      <w:r>
+        <w:rPr>
+          <w:b/>
+          <w:color w:val="0070C0"/>
+        </w:rPr>
+        <w:t>ASN-SMOTE</w:t>
       </w:r>
     </w:p>
     <w:p>
@@ -1575,46 +1676,1158 @@
           <w:color w:val="000000" w:themeColor="text1"/>
         </w:rPr>
       </w:pPr>
-    </w:p>
-    <w:p>
-      <w:pPr>
-        <w:rPr>
-          <w:b/>
-          <w:color w:val="0070C0"/>
-        </w:rPr>
-      </w:pPr>
-      <w:r>
-        <w:rPr>
-          <w:b/>
-          <w:color w:val="0070C0"/>
-        </w:rPr>
-        <w:t>ASN-SMOTE</w:t>
-      </w:r>
-    </w:p>
-    <w:p>
-      <w:pPr>
-        <w:rPr>
-          <w:color w:val="0070C0"/>
-        </w:rPr>
-      </w:pPr>
-      <w:r>
-        <w:rPr>
-          <w:color w:val="0070C0"/>
-        </w:rPr>
-        <w:t>Allerdings können unsachgemäß erzeugte Minderheiteninstanzen, d. h. Rauschinstanzen, das Lernen des Klassifikators stören und Klassifikators beeinträchtigen und sich negativ auf ihn auswirken. Aus diesem Grund schlagen wir in diesem Papier einen einfachen und effektiven Oversampling-Ansatz vor, der als ASN-SMOTE, das auf der k-nearest neighbors und der synthetischen Minderheiten-Oversampling-Technologie (SMOTE) basiert.</w:t>
-      </w:r>
-    </w:p>
-    <w:p>
-      <w:pPr>
-        <w:rPr>
-          <w:color w:val="0070C0"/>
-        </w:rPr>
-      </w:pPr>
-      <w:r>
-        <w:rPr>
-          <w:color w:val="0070C0"/>
-        </w:rPr>
-        <w:t>Um die Wirksamkeit zu belegen, wurde ASN-SMOTE auf drei verschiedene Klassifikatoren angewandt und umfassende Experimente wurden mit 24 unausgewogenen Benchmark-Datensätzen durchgeführt. ASN-SMOTE wird auch ausführlich mit neun namhaften Oversampling-Algorithmen verglichen. Die Ergebnisse zeigen, dass ASN-SMOTE in den meisten Datensätzen die besten Ergebnisse erzielt. Die ASN-SMOTE-Implementierung ist verfügbar unter: https://www.github.com/yixinkai123/ASN-SMOTE/.</w:t>
+      <w:r>
+        <w:rPr>
+          <w:color w:val="000000" w:themeColor="text1"/>
+        </w:rPr>
+        <w:t xml:space="preserve">Allerdings können unsachgemäß erzeugte </w:t>
+      </w:r>
+      <w:r>
+        <w:rPr>
+          <w:color w:val="000000" w:themeColor="text1"/>
+        </w:rPr>
+        <w:t>Minority</w:t>
+      </w:r>
+      <w:r>
+        <w:rPr>
+          <w:color w:val="000000" w:themeColor="text1"/>
+        </w:rPr>
+        <w:t xml:space="preserve"> Samples</w:t>
+      </w:r>
+      <w:r>
+        <w:rPr>
+          <w:color w:val="000000" w:themeColor="text1"/>
+        </w:rPr>
+        <w:t xml:space="preserve"> das Lernen des </w:t>
+      </w:r>
+      <w:r>
+        <w:rPr>
+          <w:color w:val="000000" w:themeColor="text1"/>
+        </w:rPr>
+        <w:t>Classifiers</w:t>
+      </w:r>
+      <w:r>
+        <w:rPr>
+          <w:color w:val="000000" w:themeColor="text1"/>
+        </w:rPr>
+        <w:t xml:space="preserve"> </w:t>
+      </w:r>
+      <w:r>
+        <w:rPr>
+          <w:color w:val="000000" w:themeColor="text1"/>
+        </w:rPr>
+        <w:t xml:space="preserve">auch </w:t>
+      </w:r>
+      <w:r>
+        <w:rPr>
+          <w:color w:val="000000" w:themeColor="text1"/>
+        </w:rPr>
+        <w:t xml:space="preserve">beeinträchtigen und sich negativ auf ihn auswirken. </w:t>
+      </w:r>
+      <w:r>
+        <w:rPr>
+          <w:color w:val="000000" w:themeColor="text1"/>
+        </w:rPr>
+        <w:t xml:space="preserve">Da im originalen SMOTE Algorithmus </w:t>
+      </w:r>
+      <w:r>
+        <w:rPr>
+          <w:color w:val="000000" w:themeColor="text1"/>
+        </w:rPr>
+        <w:t xml:space="preserve">sowohl </w:t>
+      </w:r>
+      <w:r>
+        <w:rPr>
+          <w:color w:val="000000" w:themeColor="text1"/>
+        </w:rPr>
+        <w:t>alle Minority Instanzen</w:t>
+      </w:r>
+      <w:r>
+        <w:rPr>
+          <w:color w:val="000000" w:themeColor="text1"/>
+        </w:rPr>
+        <w:t xml:space="preserve"> </w:t>
+      </w:r>
+      <w:r>
+        <w:rPr>
+          <w:color w:val="000000" w:themeColor="text1"/>
+        </w:rPr>
+        <w:t>als auch alle k-nearest</w:t>
+      </w:r>
+      <w:r>
+        <w:rPr>
+          <w:color w:val="000000" w:themeColor="text1"/>
+        </w:rPr>
+        <w:t xml:space="preserve"> neighbors </w:t>
+      </w:r>
+      <w:r>
+        <w:rPr>
+          <w:color w:val="000000" w:themeColor="text1"/>
+        </w:rPr>
+        <w:t>gleich behandelt werden</w:t>
+      </w:r>
+      <w:r>
+        <w:rPr>
+          <w:color w:val="000000" w:themeColor="text1"/>
+        </w:rPr>
+        <w:t xml:space="preserve"> und </w:t>
+      </w:r>
+      <w:r>
+        <w:rPr>
+          <w:color w:val="000000" w:themeColor="text1"/>
+        </w:rPr>
+        <w:t>somit zur Generierung synthetischer</w:t>
+      </w:r>
+      <w:r>
+        <w:rPr>
+          <w:color w:val="000000" w:themeColor="text1"/>
+        </w:rPr>
+        <w:t xml:space="preserve"> Datenpunkte verwendet werden, kann dies zu e</w:t>
+      </w:r>
+      <w:r>
+        <w:rPr>
+          <w:color w:val="000000" w:themeColor="text1"/>
+        </w:rPr>
+        <w:t xml:space="preserve">inem Verschwimmen </w:t>
+      </w:r>
+      <w:r>
+        <w:rPr>
+          <w:color w:val="000000" w:themeColor="text1"/>
+        </w:rPr>
+        <w:t xml:space="preserve">der Entscheidungsgrenze bzw. Überlappen der Feature Spaces </w:t>
+      </w:r>
+      <w:r>
+        <w:rPr>
+          <w:color w:val="000000" w:themeColor="text1"/>
+        </w:rPr>
+        <w:t xml:space="preserve">führen. </w:t>
+      </w:r>
+      <w:r>
+        <w:rPr>
+          <w:color w:val="000000" w:themeColor="text1"/>
+        </w:rPr>
+        <w:t>Durch die synthetischen Daten im Feature Space der Majority Class</w:t>
+      </w:r>
+      <w:r>
+        <w:rPr>
+          <w:color w:val="000000" w:themeColor="text1"/>
+        </w:rPr>
+        <w:t>, wird es für ein Modell schwierig die beiden Klassen zu unterscheiden.</w:t>
+      </w:r>
+      <w:r>
+        <w:rPr>
+          <w:color w:val="000000" w:themeColor="text1"/>
+        </w:rPr>
+        <w:t xml:space="preserve"> </w:t>
+      </w:r>
+      <w:r>
+        <w:rPr>
+          <w:color w:val="000000" w:themeColor="text1"/>
+        </w:rPr>
+        <w:t xml:space="preserve">Auf </w:t>
+      </w:r>
+      <w:r>
+        <w:rPr>
+          <w:color w:val="000000" w:themeColor="text1"/>
+        </w:rPr>
+        <w:t>dieses Problem</w:t>
+      </w:r>
+      <w:r>
+        <w:rPr>
+          <w:color w:val="000000" w:themeColor="text1"/>
+        </w:rPr>
+        <w:t xml:space="preserve"> </w:t>
+      </w:r>
+      <w:r>
+        <w:rPr>
+          <w:color w:val="000000" w:themeColor="text1"/>
+        </w:rPr>
+        <w:t xml:space="preserve">zielt der </w:t>
+      </w:r>
+      <w:r>
+        <w:rPr>
+          <w:color w:val="000000" w:themeColor="text1"/>
+        </w:rPr>
+        <w:t xml:space="preserve">einfache </w:t>
+      </w:r>
+      <w:r>
+        <w:rPr>
+          <w:color w:val="000000" w:themeColor="text1"/>
+        </w:rPr>
+        <w:t>und</w:t>
+      </w:r>
+      <w:r>
+        <w:rPr>
+          <w:color w:val="000000" w:themeColor="text1"/>
+        </w:rPr>
+        <w:t xml:space="preserve"> e</w:t>
+      </w:r>
+      <w:r>
+        <w:rPr>
+          <w:color w:val="000000" w:themeColor="text1"/>
+        </w:rPr>
+        <w:t>f</w:t>
+      </w:r>
+      <w:r>
+        <w:rPr>
+          <w:color w:val="000000" w:themeColor="text1"/>
+        </w:rPr>
+        <w:t xml:space="preserve">fektive </w:t>
+      </w:r>
+      <w:r>
+        <w:rPr>
+          <w:color w:val="000000" w:themeColor="text1"/>
+        </w:rPr>
+        <w:t xml:space="preserve">Ansatz des </w:t>
+      </w:r>
+      <w:r>
+        <w:rPr>
+          <w:color w:val="000000" w:themeColor="text1"/>
+        </w:rPr>
+        <w:t xml:space="preserve">ASN-SMOTE ab, </w:t>
+      </w:r>
+      <w:r>
+        <w:rPr>
+          <w:color w:val="000000" w:themeColor="text1"/>
+        </w:rPr>
+        <w:t>welcher ebenfalls auf der k-Nearest-Neighbors und SMOTE-Technologie basiert.</w:t>
+      </w:r>
+      <w:r>
+        <w:rPr>
+          <w:color w:val="000000" w:themeColor="text1"/>
+        </w:rPr>
+        <w:t xml:space="preserve"> </w:t>
+      </w:r>
+      <w:r>
+        <w:rPr>
+          <w:color w:val="000000" w:themeColor="text1"/>
+        </w:rPr>
+        <w:t xml:space="preserve">Dieser lässt sich in drei Algorithmen unterteilen, wobei der erste </w:t>
+      </w:r>
+      <w:r>
+        <w:rPr>
+          <w:color w:val="000000" w:themeColor="text1"/>
+        </w:rPr>
+        <w:t>als Noise-Filtering bezeichnet wird. Hierbei</w:t>
+      </w:r>
+      <w:r>
+        <w:rPr>
+          <w:color w:val="000000" w:themeColor="text1"/>
+        </w:rPr>
+        <w:t xml:space="preserve"> wird für jede Minority Instanz die euklidische Distanz zu allen anderen Datenpunkten berechnet und </w:t>
+      </w:r>
+      <w:r>
+        <w:rPr>
+          <w:color w:val="000000" w:themeColor="text1"/>
+        </w:rPr>
+        <w:t xml:space="preserve">lediglich der nächste Nachbar betrachtet. Sollte dieser zur Majority gehören, wird die </w:t>
+      </w:r>
+      <w:r>
+        <w:rPr>
+          <w:color w:val="000000" w:themeColor="text1"/>
+        </w:rPr>
+        <w:t xml:space="preserve">gerade betrachtete Minority Instanz als Noise klassifiziert und </w:t>
+      </w:r>
+      <w:r>
+        <w:rPr>
+          <w:color w:val="000000" w:themeColor="text1"/>
+        </w:rPr>
+        <w:t xml:space="preserve">im weiteren Verlauf </w:t>
+      </w:r>
+      <w:r>
+        <w:rPr>
+          <w:color w:val="000000" w:themeColor="text1"/>
+        </w:rPr>
+        <w:t>nicht als Sy</w:t>
+      </w:r>
+      <w:r>
+        <w:rPr>
+          <w:color w:val="000000" w:themeColor="text1"/>
+        </w:rPr>
+        <w:t>n</w:t>
+      </w:r>
+      <w:r>
+        <w:rPr>
+          <w:color w:val="000000" w:themeColor="text1"/>
+        </w:rPr>
+        <w:t>thesizer</w:t>
+      </w:r>
+      <w:r>
+        <w:rPr>
+          <w:color w:val="000000" w:themeColor="text1"/>
+        </w:rPr>
+        <w:t xml:space="preserve"> für </w:t>
+      </w:r>
+      <w:r>
+        <w:rPr>
+          <w:color w:val="000000" w:themeColor="text1"/>
+        </w:rPr>
+        <w:t>die Datengenerierung</w:t>
+      </w:r>
+      <w:r>
+        <w:rPr>
+          <w:color w:val="000000" w:themeColor="text1"/>
+        </w:rPr>
+        <w:t xml:space="preserve"> </w:t>
+      </w:r>
+      <w:r>
+        <w:rPr>
+          <w:color w:val="000000" w:themeColor="text1"/>
+        </w:rPr>
+        <w:t>verwendet.</w:t>
+      </w:r>
+      <w:r>
+        <w:rPr>
+          <w:color w:val="000000" w:themeColor="text1"/>
+        </w:rPr>
+        <w:t xml:space="preserve"> </w:t>
+      </w:r>
+      <w:r>
+        <w:rPr>
+          <w:color w:val="000000" w:themeColor="text1"/>
+        </w:rPr>
+        <w:t xml:space="preserve">Sollte der nächste Nachbar ebenfalls zur Minority gehören, ist die betrachtete Minority Instanz </w:t>
+      </w:r>
+      <w:r>
+        <w:rPr>
+          <w:color w:val="000000" w:themeColor="text1"/>
+        </w:rPr>
+        <w:t xml:space="preserve">qualifiziert für die Generierung synthetischer Daten. </w:t>
+      </w:r>
+      <w:r>
+        <w:rPr>
+          <w:color w:val="000000" w:themeColor="text1"/>
+        </w:rPr>
+        <w:t>Dies dient zur Filterung von</w:t>
+      </w:r>
+      <w:r>
+        <w:rPr>
+          <w:color w:val="000000" w:themeColor="text1"/>
+        </w:rPr>
+        <w:t xml:space="preserve"> Noise und Instanzen entlang der Entscheidungsgrenze</w:t>
+      </w:r>
+      <w:r>
+        <w:rPr>
+          <w:color w:val="000000" w:themeColor="text1"/>
+        </w:rPr>
+        <w:t xml:space="preserve">. </w:t>
+      </w:r>
+      <w:r>
+        <w:rPr>
+          <w:color w:val="000000" w:themeColor="text1"/>
+        </w:rPr>
+        <w:t xml:space="preserve">Im Anschluss </w:t>
+      </w:r>
+      <w:r>
+        <w:rPr>
+          <w:color w:val="000000" w:themeColor="text1"/>
+        </w:rPr>
+        <w:t xml:space="preserve">folgt der Algorithmus zur </w:t>
+      </w:r>
+      <w:r>
+        <w:rPr>
+          <w:color w:val="000000" w:themeColor="text1"/>
+        </w:rPr>
+        <w:t>adaptiven Nachbarauswahl</w:t>
+      </w:r>
+      <w:r>
+        <w:rPr>
+          <w:color w:val="000000" w:themeColor="text1"/>
+        </w:rPr>
+        <w:t>, wobei für die k nächsten Nachbarn erneut die euklidische Distanz berechnet wird</w:t>
+      </w:r>
+      <w:r>
+        <w:rPr>
+          <w:color w:val="000000" w:themeColor="text1"/>
+        </w:rPr>
+        <w:t xml:space="preserve">. Befindet sich darunter eine Majority Instanz, werden </w:t>
+      </w:r>
+      <w:r>
+        <w:rPr>
+          <w:color w:val="000000" w:themeColor="text1"/>
+        </w:rPr>
+        <w:t>nur diejenigen als Nachbar für die Synthese genutzt, welche eine geringere Distanz als die nächste Majority Instanz aufweisen.</w:t>
+      </w:r>
+      <w:r>
+        <w:rPr>
+          <w:color w:val="000000" w:themeColor="text1"/>
+        </w:rPr>
+        <w:t xml:space="preserve"> Alle anderen Nachbarn</w:t>
+      </w:r>
+      <w:r>
+        <w:rPr>
+          <w:color w:val="000000" w:themeColor="text1"/>
+        </w:rPr>
+        <w:t xml:space="preserve"> </w:t>
+      </w:r>
+      <w:r>
+        <w:rPr>
+          <w:color w:val="000000" w:themeColor="text1"/>
+        </w:rPr>
+        <w:t xml:space="preserve">werden als unqualifiziert </w:t>
+      </w:r>
+      <w:r>
+        <w:rPr>
+          <w:color w:val="000000" w:themeColor="text1"/>
+        </w:rPr>
+        <w:t>markiert</w:t>
+      </w:r>
+      <w:r>
+        <w:rPr>
+          <w:color w:val="000000" w:themeColor="text1"/>
+        </w:rPr>
+        <w:t xml:space="preserve"> und </w:t>
+      </w:r>
+      <w:r>
+        <w:rPr>
+          <w:color w:val="000000" w:themeColor="text1"/>
+        </w:rPr>
+        <w:t xml:space="preserve">nicht für die </w:t>
+      </w:r>
+      <w:r>
+        <w:rPr>
+          <w:color w:val="000000" w:themeColor="text1"/>
+        </w:rPr>
+        <w:t>Dateng</w:t>
+      </w:r>
+      <w:r>
+        <w:rPr>
+          <w:color w:val="000000" w:themeColor="text1"/>
+        </w:rPr>
+        <w:t>enerierung mit der betrachteten Minority Instanz verwendet.</w:t>
+      </w:r>
+      <w:r>
+        <w:rPr>
+          <w:color w:val="000000" w:themeColor="text1"/>
+        </w:rPr>
+        <w:t xml:space="preserve"> Der dritte Algorithmus dient zur Erstellung der </w:t>
+      </w:r>
+      <w:r>
+        <w:rPr>
+          <w:color w:val="000000" w:themeColor="text1"/>
+        </w:rPr>
+        <w:t>Samples</w:t>
+      </w:r>
+      <w:r>
+        <w:rPr>
+          <w:color w:val="000000" w:themeColor="text1"/>
+        </w:rPr>
+        <w:t xml:space="preserve">, wobei </w:t>
+      </w:r>
+      <w:r>
+        <w:rPr>
+          <w:color w:val="000000" w:themeColor="text1"/>
+        </w:rPr>
+        <w:t xml:space="preserve">anfangs die Anzahl der </w:t>
+      </w:r>
+      <w:r>
+        <w:rPr>
+          <w:color w:val="000000" w:themeColor="text1"/>
+        </w:rPr>
+        <w:t xml:space="preserve">notwendigen </w:t>
+      </w:r>
+      <w:r>
+        <w:rPr>
+          <w:color w:val="000000" w:themeColor="text1"/>
+        </w:rPr>
+        <w:t xml:space="preserve">neuen </w:t>
+      </w:r>
+      <w:r>
+        <w:rPr>
+          <w:color w:val="000000" w:themeColor="text1"/>
+        </w:rPr>
+        <w:t>Instanzen</w:t>
+      </w:r>
+      <w:r>
+        <w:rPr>
+          <w:color w:val="000000" w:themeColor="text1"/>
+        </w:rPr>
+        <w:t xml:space="preserve"> für jedes Minority Sample</w:t>
+      </w:r>
+      <w:r>
+        <w:rPr>
+          <w:color w:val="000000" w:themeColor="text1"/>
+        </w:rPr>
+        <w:t xml:space="preserve"> bis zur </w:t>
+      </w:r>
+      <w:r>
+        <w:rPr>
+          <w:color w:val="000000" w:themeColor="text1"/>
+        </w:rPr>
+        <w:t>optimalen</w:t>
+      </w:r>
+      <w:r>
+        <w:rPr>
+          <w:color w:val="000000" w:themeColor="text1"/>
+        </w:rPr>
+        <w:t xml:space="preserve"> Balance berechnet werden.</w:t>
+      </w:r>
+      <w:r>
+        <w:rPr>
+          <w:color w:val="000000" w:themeColor="text1"/>
+        </w:rPr>
+        <w:t xml:space="preserve"> Daraufhin folgt die Anwendung des SMOTE Algorithmus, welcher die synthetischen Daten mithilfe der linearen Interpolation</w:t>
+      </w:r>
+      <w:r>
+        <w:rPr>
+          <w:color w:val="000000" w:themeColor="text1"/>
+        </w:rPr>
+        <w:t xml:space="preserve"> erstellt. Dabei wird die euklidische Distanz</w:t>
+      </w:r>
+      <w:r>
+        <w:rPr>
+          <w:color w:val="000000" w:themeColor="text1"/>
+        </w:rPr>
+        <w:t xml:space="preserve"> zwischen </w:t>
+      </w:r>
+      <w:r>
+        <w:rPr>
+          <w:color w:val="000000" w:themeColor="text1"/>
+        </w:rPr>
+        <w:t>der</w:t>
+      </w:r>
+      <w:r>
+        <w:rPr>
+          <w:color w:val="000000" w:themeColor="text1"/>
+        </w:rPr>
+        <w:t xml:space="preserve"> </w:t>
+      </w:r>
+      <w:r>
+        <w:rPr>
+          <w:color w:val="000000" w:themeColor="text1"/>
+        </w:rPr>
+        <w:t xml:space="preserve">Synthesizer </w:t>
+      </w:r>
+      <w:r>
+        <w:rPr>
+          <w:color w:val="000000" w:themeColor="text1"/>
+        </w:rPr>
+        <w:t xml:space="preserve">Minority Instanz und einem zufällig ausgewählten Nachbar </w:t>
+      </w:r>
+      <w:r>
+        <w:rPr>
+          <w:color w:val="000000" w:themeColor="text1"/>
+        </w:rPr>
+        <w:t>der</w:t>
+      </w:r>
+      <w:r>
+        <w:rPr>
+          <w:color w:val="000000" w:themeColor="text1"/>
+        </w:rPr>
+        <w:t xml:space="preserve"> </w:t>
+      </w:r>
+      <w:r>
+        <w:rPr>
+          <w:color w:val="000000" w:themeColor="text1"/>
+        </w:rPr>
+        <w:t xml:space="preserve">k nächsten Nachbarn </w:t>
+      </w:r>
+      <w:r>
+        <w:rPr>
+          <w:color w:val="000000" w:themeColor="text1"/>
+        </w:rPr>
+        <w:t xml:space="preserve">(bei ASN: nur qualifizierten k nächsten Nachbarn) </w:t>
+      </w:r>
+      <w:r>
+        <w:rPr>
+          <w:color w:val="000000" w:themeColor="text1"/>
+        </w:rPr>
+        <w:t xml:space="preserve">mit einer </w:t>
+      </w:r>
+      <w:r>
+        <w:rPr>
+          <w:color w:val="000000" w:themeColor="text1"/>
+        </w:rPr>
+        <w:t>Zufallszahl</w:t>
+      </w:r>
+      <w:r>
+        <w:rPr>
+          <w:color w:val="000000" w:themeColor="text1"/>
+        </w:rPr>
+        <w:t xml:space="preserve"> zwischen Null und Eins multipliziert und zu</w:t>
+      </w:r>
+      <w:r>
+        <w:rPr>
+          <w:color w:val="000000" w:themeColor="text1"/>
+        </w:rPr>
+        <w:t>r Synthesizer Instanz addiert.</w:t>
+      </w:r>
+      <w:r>
+        <w:rPr>
+          <w:color w:val="000000" w:themeColor="text1"/>
+        </w:rPr>
+        <w:t xml:space="preserve"> Anschließend wird zu jeder erstellten Instanz die Target Variable (1) </w:t>
+      </w:r>
+      <w:r>
+        <w:rPr>
+          <w:color w:val="000000" w:themeColor="text1"/>
+        </w:rPr>
+        <w:t>hinzugefügt</w:t>
+      </w:r>
+      <w:r>
+        <w:rPr>
+          <w:color w:val="000000" w:themeColor="text1"/>
+        </w:rPr>
+        <w:t xml:space="preserve"> und die synthetischen Daten </w:t>
+      </w:r>
+      <w:r>
+        <w:rPr>
+          <w:color w:val="000000" w:themeColor="text1"/>
+        </w:rPr>
+        <w:t>an den</w:t>
+      </w:r>
+      <w:r>
+        <w:rPr>
+          <w:color w:val="000000" w:themeColor="text1"/>
+        </w:rPr>
+        <w:t xml:space="preserve"> Trainingsdatensatz </w:t>
+      </w:r>
+      <w:r>
+        <w:rPr>
+          <w:color w:val="000000" w:themeColor="text1"/>
+        </w:rPr>
+        <w:t>angehängt</w:t>
+      </w:r>
+      <w:r>
+        <w:rPr>
+          <w:color w:val="000000" w:themeColor="text1"/>
+        </w:rPr>
+        <w:t>.</w:t>
+      </w:r>
+      <w:r>
+        <w:rPr>
+          <w:color w:val="000000" w:themeColor="text1"/>
+        </w:rPr>
+        <w:t xml:space="preserve"> Die Vorteile des neuen Ansatzes sind dabei die Effektivi</w:t>
+      </w:r>
+      <w:r>
+        <w:rPr>
+          <w:color w:val="000000" w:themeColor="text1"/>
+        </w:rPr>
+        <w:t xml:space="preserve">tätssteigerung durch das Filtern von Noise sowie </w:t>
+      </w:r>
+      <w:r>
+        <w:rPr>
+          <w:color w:val="000000" w:themeColor="text1"/>
+        </w:rPr>
+        <w:t>die Feature Spaces daran zu hindern sich zu überlappen. D</w:t>
+      </w:r>
+      <w:r>
+        <w:rPr>
+          <w:color w:val="000000" w:themeColor="text1"/>
+        </w:rPr>
+        <w:t xml:space="preserve">ie Wirksamkeit dieses modernen ASN-SMOTE Algorithmus wurde </w:t>
+      </w:r>
+      <w:r>
+        <w:rPr>
+          <w:color w:val="000000" w:themeColor="text1"/>
+        </w:rPr>
+        <w:t xml:space="preserve">mit 24 unausgewogenen Datensätzen im Originalpaper getestet und </w:t>
+      </w:r>
+      <w:r>
+        <w:rPr>
+          <w:color w:val="000000" w:themeColor="text1"/>
+        </w:rPr>
+        <w:t xml:space="preserve">zeigte durchweg </w:t>
+      </w:r>
+      <w:r>
+        <w:rPr>
+          <w:color w:val="000000" w:themeColor="text1"/>
+        </w:rPr>
+        <w:t>positive</w:t>
+      </w:r>
+      <w:r>
+        <w:rPr>
+          <w:color w:val="000000" w:themeColor="text1"/>
+        </w:rPr>
+        <w:t xml:space="preserve"> Ergebnisse </w:t>
+      </w:r>
+      <w:r>
+        <w:rPr>
+          <w:color w:val="000000" w:themeColor="text1"/>
+        </w:rPr>
+        <w:t>im Vergleich mit anderen namhaften SMOTE Adaptionen.</w:t>
+      </w:r>
+      <w:r>
+        <w:rPr>
+          <w:color w:val="000000" w:themeColor="text1"/>
+        </w:rPr>
+        <w:t xml:space="preserve"> Die </w:t>
+      </w:r>
+      <w:r>
+        <w:rPr>
+          <w:color w:val="000000" w:themeColor="text1"/>
+        </w:rPr>
+        <w:t xml:space="preserve">Imbalance der </w:t>
+      </w:r>
+      <w:r>
+        <w:rPr>
+          <w:color w:val="000000" w:themeColor="text1"/>
+        </w:rPr>
+        <w:t xml:space="preserve">24 </w:t>
+      </w:r>
+      <w:r>
+        <w:rPr>
+          <w:color w:val="000000" w:themeColor="text1"/>
+        </w:rPr>
+        <w:t>Datensätze</w:t>
+      </w:r>
+      <w:r>
+        <w:rPr>
+          <w:color w:val="000000" w:themeColor="text1"/>
+        </w:rPr>
+        <w:t xml:space="preserve"> lag </w:t>
+      </w:r>
+      <w:r>
+        <w:rPr>
+          <w:color w:val="000000" w:themeColor="text1"/>
+        </w:rPr>
+        <w:t>dabei zwischen 1,</w:t>
+      </w:r>
+      <w:r>
+        <w:rPr>
+          <w:color w:val="000000" w:themeColor="text1"/>
+        </w:rPr>
+        <w:t>82</w:t>
+      </w:r>
+      <w:r>
+        <w:rPr>
+          <w:color w:val="000000" w:themeColor="text1"/>
+        </w:rPr>
+        <w:t>% und 41,</w:t>
+      </w:r>
+      <w:r>
+        <w:rPr>
+          <w:color w:val="000000" w:themeColor="text1"/>
+        </w:rPr>
+        <w:t>4%</w:t>
+      </w:r>
+      <w:r>
+        <w:rPr>
+          <w:color w:val="000000" w:themeColor="text1"/>
+        </w:rPr>
+        <w:t>, weshalb</w:t>
+      </w:r>
+      <w:r>
+        <w:rPr>
+          <w:color w:val="000000" w:themeColor="text1"/>
+        </w:rPr>
+        <w:t xml:space="preserve"> die</w:t>
+      </w:r>
+      <w:r>
+        <w:rPr>
+          <w:color w:val="000000" w:themeColor="text1"/>
+        </w:rPr>
+        <w:t xml:space="preserve"> </w:t>
+      </w:r>
+      <w:r>
+        <w:rPr>
+          <w:color w:val="000000" w:themeColor="text1"/>
+        </w:rPr>
+        <w:t>folgende</w:t>
+      </w:r>
+      <w:r>
+        <w:rPr>
+          <w:color w:val="000000" w:themeColor="text1"/>
+        </w:rPr>
+        <w:t>n</w:t>
+      </w:r>
+      <w:r>
+        <w:rPr>
+          <w:color w:val="000000" w:themeColor="text1"/>
+        </w:rPr>
+        <w:t xml:space="preserve"> </w:t>
+      </w:r>
+      <w:r>
+        <w:rPr>
+          <w:color w:val="000000" w:themeColor="text1"/>
+        </w:rPr>
+        <w:t>Frage</w:t>
+      </w:r>
+      <w:r>
+        <w:rPr>
+          <w:color w:val="000000" w:themeColor="text1"/>
+        </w:rPr>
+        <w:t>n</w:t>
+      </w:r>
+      <w:r>
+        <w:rPr>
+          <w:color w:val="000000" w:themeColor="text1"/>
+        </w:rPr>
+        <w:t xml:space="preserve"> aufkomm</w:t>
+      </w:r>
+      <w:r>
+        <w:rPr>
+          <w:color w:val="000000" w:themeColor="text1"/>
+        </w:rPr>
+        <w:t>en</w:t>
+      </w:r>
+      <w:r>
+        <w:rPr>
+          <w:color w:val="000000" w:themeColor="text1"/>
+        </w:rPr>
+        <w:t>:</w:t>
+      </w:r>
+      <w:r>
+        <w:rPr>
+          <w:color w:val="000000" w:themeColor="text1"/>
+        </w:rPr>
+        <w:t xml:space="preserve"> Funktioniert der ASN-SMOTE auch bei</w:t>
+      </w:r>
+      <w:r>
+        <w:rPr>
+          <w:color w:val="000000" w:themeColor="text1"/>
+        </w:rPr>
+        <w:t xml:space="preserve">m </w:t>
+      </w:r>
+      <w:r>
+        <w:rPr>
+          <w:color w:val="000000" w:themeColor="text1"/>
+        </w:rPr>
+        <w:t xml:space="preserve">Creditdata Datensatz, welcher eine deutlich höhere Imbalance </w:t>
+      </w:r>
+      <w:r>
+        <w:rPr>
+          <w:color w:val="000000" w:themeColor="text1"/>
+        </w:rPr>
+        <w:t xml:space="preserve">von 0,17% </w:t>
+      </w:r>
+      <w:r>
+        <w:rPr>
+          <w:color w:val="000000" w:themeColor="text1"/>
+        </w:rPr>
+        <w:t>aufweist?</w:t>
+      </w:r>
+      <w:r>
+        <w:rPr>
+          <w:color w:val="000000" w:themeColor="text1"/>
+        </w:rPr>
+        <w:t xml:space="preserve"> Oder ist möglicherweise ein vorausgezogenes Undersampling notwendig? </w:t>
+      </w:r>
+      <w:r>
+        <w:rPr>
+          <w:color w:val="000000" w:themeColor="text1"/>
+        </w:rPr>
+        <w:t>Bei der Anwendung des Algorithmus auf den gegebenen Datensatz</w:t>
+      </w:r>
+      <w:r>
+        <w:rPr>
+          <w:color w:val="000000" w:themeColor="text1"/>
+        </w:rPr>
+        <w:t xml:space="preserve">, zeigt sich, dass </w:t>
+      </w:r>
+      <w:r>
+        <w:rPr>
+          <w:color w:val="000000" w:themeColor="text1"/>
+        </w:rPr>
+        <w:t>82 der</w:t>
+      </w:r>
+      <w:r>
+        <w:rPr>
+          <w:color w:val="000000" w:themeColor="text1"/>
+        </w:rPr>
+        <w:t xml:space="preserve"> lediglich 442 Minority Samples im Trainingsdatensatz </w:t>
+      </w:r>
+      <w:r>
+        <w:rPr>
+          <w:color w:val="000000" w:themeColor="text1"/>
+        </w:rPr>
+        <w:t>als unqualifiziert klassifiziert werden</w:t>
+      </w:r>
+      <w:r>
+        <w:rPr>
+          <w:color w:val="000000" w:themeColor="text1"/>
+        </w:rPr>
+        <w:t xml:space="preserve">, wodurch dem Classifier </w:t>
+      </w:r>
+      <w:r>
+        <w:rPr>
+          <w:color w:val="000000" w:themeColor="text1"/>
+        </w:rPr>
+        <w:t xml:space="preserve">das Lernen </w:t>
+      </w:r>
+      <w:r>
+        <w:rPr>
+          <w:color w:val="000000" w:themeColor="text1"/>
+        </w:rPr>
+        <w:t xml:space="preserve">noch </w:t>
+      </w:r>
+      <w:r>
+        <w:rPr>
+          <w:color w:val="000000" w:themeColor="text1"/>
+        </w:rPr>
+        <w:lastRenderedPageBreak/>
+        <w:t>mehr erschwert wird.</w:t>
+      </w:r>
+      <w:r>
+        <w:rPr>
+          <w:color w:val="000000" w:themeColor="text1"/>
+        </w:rPr>
+        <w:t xml:space="preserve"> </w:t>
+      </w:r>
+      <w:r>
+        <w:rPr>
+          <w:color w:val="000000" w:themeColor="text1"/>
+        </w:rPr>
+        <w:t xml:space="preserve">Bei der Analyse von höheren Werten für </w:t>
+      </w:r>
+      <w:r>
+        <w:rPr>
+          <w:color w:val="000000" w:themeColor="text1"/>
+        </w:rPr>
+        <w:t xml:space="preserve">den Hyperparameter k wird deutlich, dass nur die wenigsten Minority Instanzen 30 </w:t>
+      </w:r>
+      <w:r>
+        <w:rPr>
+          <w:color w:val="000000" w:themeColor="text1"/>
+        </w:rPr>
+        <w:t>nächste Nachbarn aus der eigenen Klasse oder mehr besitzen</w:t>
+      </w:r>
+      <w:r>
+        <w:rPr>
+          <w:color w:val="000000" w:themeColor="text1"/>
+        </w:rPr>
+        <w:t xml:space="preserve"> und keine mehr als 80</w:t>
+      </w:r>
+      <w:r>
+        <w:rPr>
+          <w:color w:val="000000" w:themeColor="text1"/>
+        </w:rPr>
+        <w:t>. Daher w</w:t>
+      </w:r>
+      <w:r>
+        <w:rPr>
+          <w:color w:val="000000" w:themeColor="text1"/>
+        </w:rPr>
+        <w:t>i</w:t>
+      </w:r>
+      <w:r>
+        <w:rPr>
+          <w:color w:val="000000" w:themeColor="text1"/>
+        </w:rPr>
+        <w:t xml:space="preserve">rd beim Tuning </w:t>
+      </w:r>
+      <w:r>
+        <w:rPr>
+          <w:color w:val="000000" w:themeColor="text1"/>
+        </w:rPr>
+        <w:t xml:space="preserve">ein höheres </w:t>
+      </w:r>
+      <w:r>
+        <w:rPr>
+          <w:color w:val="000000" w:themeColor="text1"/>
+        </w:rPr>
+        <w:t>Augenmerk</w:t>
+      </w:r>
+      <w:r>
+        <w:rPr>
+          <w:color w:val="000000" w:themeColor="text1"/>
+        </w:rPr>
+        <w:t xml:space="preserve"> auf niedrige Wert für k gelegt und dieser Bereich feiner unterteilt als </w:t>
+      </w:r>
+      <w:r>
+        <w:rPr>
+          <w:color w:val="000000" w:themeColor="text1"/>
+        </w:rPr>
+        <w:t>hohe Werte für k.</w:t>
+      </w:r>
+      <w:r>
+        <w:rPr>
+          <w:color w:val="000000" w:themeColor="text1"/>
+        </w:rPr>
+        <w:t xml:space="preserve"> </w:t>
+      </w:r>
+      <w:r>
+        <w:rPr>
+          <w:color w:val="000000" w:themeColor="text1"/>
+        </w:rPr>
+        <w:t xml:space="preserve">Aufgrund von Unstimmigkeiten im ASN-Paper wurde „n“ die Anzahl der zu generierenden Samples pro qualifizierter Minority Instanz sowohl als Inputparameter </w:t>
+      </w:r>
+      <w:r>
+        <w:rPr>
+          <w:color w:val="000000" w:themeColor="text1"/>
+        </w:rPr>
+        <w:t>festgelegt als auch in der Funktion selbst „n_opt“ berechnet</w:t>
+      </w:r>
+      <w:r>
+        <w:rPr>
+          <w:color w:val="000000" w:themeColor="text1"/>
+        </w:rPr>
+        <w:t xml:space="preserve">. Durch Auskommentieren der Codezeile </w:t>
+      </w:r>
+      <w:r>
+        <w:rPr>
+          <w:color w:val="000000" w:themeColor="text1"/>
+        </w:rPr>
+        <w:t>„</w:t>
+      </w:r>
+      <w:r>
+        <w:rPr>
+          <w:color w:val="000000" w:themeColor="text1"/>
+        </w:rPr>
+        <w:t>n &lt;- n_opt</w:t>
+      </w:r>
+      <w:r>
+        <w:rPr>
+          <w:color w:val="000000" w:themeColor="text1"/>
+        </w:rPr>
+        <w:t xml:space="preserve">“ kann </w:t>
+      </w:r>
+      <w:r>
+        <w:rPr>
+          <w:color w:val="000000" w:themeColor="text1"/>
+        </w:rPr>
+        <w:t>n als Eingabewert verwendet werden und andernfalls wird</w:t>
+      </w:r>
+      <w:r>
+        <w:rPr>
+          <w:color w:val="000000" w:themeColor="text1"/>
+        </w:rPr>
+        <w:t xml:space="preserve"> jenes n gewählt, welches </w:t>
+      </w:r>
+      <w:r>
+        <w:rPr>
+          <w:color w:val="000000" w:themeColor="text1"/>
+        </w:rPr>
+        <w:t xml:space="preserve">zur optimalen Balance </w:t>
+      </w:r>
+      <w:r>
+        <w:rPr>
+          <w:color w:val="000000" w:themeColor="text1"/>
+        </w:rPr>
+        <w:t xml:space="preserve">im Datensatz </w:t>
+      </w:r>
+      <w:r>
+        <w:rPr>
+          <w:color w:val="000000" w:themeColor="text1"/>
+        </w:rPr>
+        <w:t>führt</w:t>
+      </w:r>
+      <w:r>
+        <w:rPr>
+          <w:color w:val="000000" w:themeColor="text1"/>
+        </w:rPr>
+        <w:t>.</w:t>
+      </w:r>
+      <w:r>
+        <w:rPr>
+          <w:color w:val="000000" w:themeColor="text1"/>
+        </w:rPr>
+        <w:t xml:space="preserve"> Beim Plot der Features V1 und V2 </w:t>
+      </w:r>
+      <w:r>
+        <w:rPr>
+          <w:color w:val="000000" w:themeColor="text1"/>
+        </w:rPr>
+        <w:t>wird</w:t>
+      </w:r>
+      <w:r>
+        <w:rPr>
+          <w:color w:val="000000" w:themeColor="text1"/>
+        </w:rPr>
+        <w:t xml:space="preserve"> fällt anhand der zwei gekennzeichneten Punkte </w:t>
+      </w:r>
+      <w:r>
+        <w:rPr>
+          <w:color w:val="000000" w:themeColor="text1"/>
+        </w:rPr>
+        <w:t>der Unterschied zum SMOTE Ansatz</w:t>
+      </w:r>
+      <w:r>
+        <w:rPr>
+          <w:color w:val="000000" w:themeColor="text1"/>
+        </w:rPr>
+        <w:t xml:space="preserve"> deutlich</w:t>
+      </w:r>
+      <w:r>
+        <w:rPr>
+          <w:color w:val="000000" w:themeColor="text1"/>
+        </w:rPr>
+        <w:t xml:space="preserve"> </w:t>
+      </w:r>
+      <w:r>
+        <w:rPr>
+          <w:color w:val="000000" w:themeColor="text1"/>
+        </w:rPr>
+        <w:t>auf, da die vom ersten Algorithmus als Noise klassifizierte</w:t>
+      </w:r>
+      <w:r>
+        <w:rPr>
+          <w:color w:val="000000" w:themeColor="text1"/>
+        </w:rPr>
+        <w:t xml:space="preserve"> blaue</w:t>
+      </w:r>
+      <w:r>
+        <w:rPr>
+          <w:color w:val="000000" w:themeColor="text1"/>
+        </w:rPr>
+        <w:t xml:space="preserve"> Minority Instanz </w:t>
+      </w:r>
+      <w:r>
+        <w:rPr>
+          <w:color w:val="000000" w:themeColor="text1"/>
+        </w:rPr>
+        <w:t xml:space="preserve">nicht für die Generierung synthetischer Daten verwendet wird. Zudem </w:t>
+      </w:r>
+      <w:r>
+        <w:rPr>
+          <w:color w:val="000000" w:themeColor="text1"/>
+        </w:rPr>
+        <w:t>wählt</w:t>
+      </w:r>
+      <w:r>
+        <w:rPr>
+          <w:color w:val="000000" w:themeColor="text1"/>
+        </w:rPr>
+        <w:t xml:space="preserve"> der Algorithmus zur Nachbarauswahl </w:t>
+      </w:r>
+      <w:r>
+        <w:rPr>
+          <w:color w:val="000000" w:themeColor="text1"/>
+        </w:rPr>
+        <w:t xml:space="preserve">den zweiten gekennzeichneten Punkt der Majority Class nicht </w:t>
+      </w:r>
+      <w:r>
+        <w:rPr>
+          <w:color w:val="000000" w:themeColor="text1"/>
+        </w:rPr>
+        <w:t xml:space="preserve">als qualifizierten Nachbar aus. </w:t>
+      </w:r>
+      <w:r>
+        <w:rPr>
+          <w:color w:val="000000" w:themeColor="text1"/>
+        </w:rPr>
+        <w:t>Das Verhalten des ASN</w:t>
+      </w:r>
+      <w:r>
+        <w:rPr>
+          <w:color w:val="000000" w:themeColor="text1"/>
+        </w:rPr>
+        <w:t xml:space="preserve"> </w:t>
+      </w:r>
+      <w:r>
+        <w:rPr>
+          <w:color w:val="000000" w:themeColor="text1"/>
+        </w:rPr>
+        <w:t xml:space="preserve">ist bei Zweiterem </w:t>
+      </w:r>
+      <w:r>
+        <w:rPr>
+          <w:color w:val="000000" w:themeColor="text1"/>
+        </w:rPr>
+        <w:t xml:space="preserve">aber </w:t>
+      </w:r>
+      <w:r>
+        <w:rPr>
+          <w:color w:val="000000" w:themeColor="text1"/>
+        </w:rPr>
+        <w:t xml:space="preserve">möglicherweise </w:t>
+      </w:r>
+      <w:r>
+        <w:rPr>
+          <w:color w:val="000000" w:themeColor="text1"/>
+        </w:rPr>
+        <w:t>ungünstig, da es sich hierbei um einen Ausreißer der Majority handeln könnte, welcher im Feature Space der Minority liegt.</w:t>
       </w:r>
     </w:p>
     <w:p>
@@ -1624,1090 +2837,254 @@
           <w:color w:val="000000" w:themeColor="text1"/>
         </w:rPr>
       </w:pPr>
-      <w:r>
-        <w:br/>
-      </w:r>
-    </w:p>
-    <w:p>
-      <w:pPr>
-        <w:rPr>
-          <w:color w:val="0070C0"/>
-        </w:rPr>
-      </w:pPr>
-      <w:r>
-        <w:rPr>
-          <w:color w:val="0070C0"/>
-        </w:rPr>
-        <w:t>Allerdings,</w:t>
-      </w:r>
-      <w:r>
-        <w:rPr>
-          <w:color w:val="0070C0"/>
-        </w:rPr>
-        <w:t xml:space="preserve"> </w:t>
-      </w:r>
-      <w:r>
-        <w:rPr>
-          <w:color w:val="0070C0"/>
-        </w:rPr>
-        <w:t>SMOTE und einige andere bestehende Methoden konzentrieren sich jedoch hauptsächlich auf</w:t>
-      </w:r>
-      <w:r>
-        <w:rPr>
-          <w:color w:val="0070C0"/>
-        </w:rPr>
-        <w:t xml:space="preserve"> d</w:t>
-      </w:r>
-      <w:r>
-        <w:rPr>
-          <w:color w:val="0070C0"/>
-        </w:rPr>
-        <w:t>as Ungleichgewicht zwischen den Klassen, lösen aber nicht effektiv das Problem des Ungleichgewichts innerhalb der Klasse und kleiner</w:t>
-      </w:r>
-      <w:r>
-        <w:rPr>
-          <w:color w:val="0070C0"/>
-        </w:rPr>
-        <w:t xml:space="preserve"> </w:t>
-      </w:r>
-      <w:r>
-        <w:rPr>
-          <w:color w:val="0070C0"/>
-        </w:rPr>
-        <w:t>Disjunktionen [3,13,30]. Dies kann zu unsachgemäß synthetisierten Minoritätsinstanzen führen, wie z. B. Rauschen und überlappende</w:t>
-      </w:r>
-      <w:r>
-        <w:rPr>
-          <w:color w:val="0070C0"/>
-        </w:rPr>
-        <w:t xml:space="preserve"> </w:t>
-      </w:r>
-      <w:r>
-        <w:rPr>
-          <w:color w:val="0070C0"/>
-        </w:rPr>
-        <w:t>Instanzen, die zu einer Leistungsverschlechterung statt zu</w:t>
-      </w:r>
-      <w:r>
-        <w:rPr>
-          <w:color w:val="0070C0"/>
-        </w:rPr>
-        <w:t xml:space="preserve"> </w:t>
-      </w:r>
-      <w:r>
-        <w:rPr>
-          <w:color w:val="0070C0"/>
-        </w:rPr>
-        <w:t>statt zu verbessern. Obwohl es einige Methoden gibt, die Minoritätsinstanzen um die Entscheidungsgrenze</w:t>
-      </w:r>
-      <w:r>
-        <w:rPr>
-          <w:color w:val="0070C0"/>
-        </w:rPr>
-        <w:t xml:space="preserve"> </w:t>
-      </w:r>
-      <w:r>
-        <w:rPr>
-          <w:color w:val="0070C0"/>
-        </w:rPr>
-        <w:t>Instanzen um die Entscheidungsgrenze herum verwenden und die</w:t>
-      </w:r>
-      <w:r>
-        <w:rPr>
-          <w:color w:val="0070C0"/>
-        </w:rPr>
-        <w:t xml:space="preserve"> </w:t>
-      </w:r>
-      <w:r>
-        <w:rPr>
-          <w:color w:val="0070C0"/>
-        </w:rPr>
-        <w:t>die oben genannten Probleme weitgehend lösen können, doch wird dadurch</w:t>
-      </w:r>
-      <w:r>
-        <w:rPr>
-          <w:color w:val="0070C0"/>
-        </w:rPr>
-        <w:t xml:space="preserve"> </w:t>
-      </w:r>
-      <w:r>
-        <w:rPr>
-          <w:color w:val="0070C0"/>
-        </w:rPr>
-        <w:t>die Entscheidungsgrenze noch undeutlicher und unschärfer, und</w:t>
-      </w:r>
-      <w:r>
-        <w:rPr>
-          <w:color w:val="0070C0"/>
-        </w:rPr>
-        <w:t xml:space="preserve"> </w:t>
-      </w:r>
-      <w:r>
-        <w:rPr>
-          <w:color w:val="0070C0"/>
-        </w:rPr>
-        <w:t>kann das Problem verursachen, dass die neu synthetisierten Beispiele</w:t>
-      </w:r>
-      <w:r>
-        <w:rPr>
-          <w:color w:val="0070C0"/>
-        </w:rPr>
-        <w:t xml:space="preserve"> </w:t>
-      </w:r>
-      <w:r>
-        <w:rPr>
-          <w:color w:val="0070C0"/>
-        </w:rPr>
-        <w:t>in der Region der Mehrheitsklasse angezeigt werden. Dies verstärkt das Rauschen</w:t>
-      </w:r>
-      <w:r>
-        <w:rPr>
-          <w:color w:val="0070C0"/>
-        </w:rPr>
-        <w:t xml:space="preserve"> </w:t>
-      </w:r>
-      <w:r>
-        <w:rPr>
-          <w:color w:val="0070C0"/>
-        </w:rPr>
-        <w:t>und verschlechtert die Leistung der Klassifikatoren [56].</w:t>
-      </w:r>
-      <w:r>
-        <w:rPr>
-          <w:color w:val="0070C0"/>
-        </w:rPr>
-        <w:t xml:space="preserve"> </w:t>
-      </w:r>
-      <w:r>
-        <w:rPr>
-          <w:color w:val="0070C0"/>
-        </w:rPr>
-        <w:t>Aus diesem Grund wird in dieser Arbeit eine einfache und gleichzeitig effektive synthetische Minderheiten-Oversampling-Technologie (SMOTE) vorgeschlagen,</w:t>
-      </w:r>
-      <w:r>
-        <w:rPr>
-          <w:color w:val="0070C0"/>
-        </w:rPr>
-        <w:t xml:space="preserve"> </w:t>
-      </w:r>
-      <w:r>
-        <w:rPr>
-          <w:color w:val="0070C0"/>
-        </w:rPr>
-        <w:t>bekannt als ASN-SMOTE, die adaptiv qualifizierte Minderheitsnachbarn nominiert, um Minderheitsinstanzen zu synthetisieren.</w:t>
-      </w:r>
-      <w:r>
-        <w:rPr>
-          <w:color w:val="0070C0"/>
-        </w:rPr>
-        <w:t xml:space="preserve"> </w:t>
-      </w:r>
-      <w:r>
-        <w:rPr>
-          <w:color w:val="0070C0"/>
-        </w:rPr>
-        <w:t>Genauer gesagt, werden für jede Instanz der Minderheitenklasse die</w:t>
-      </w:r>
-      <w:r>
-        <w:rPr>
-          <w:color w:val="0070C0"/>
-        </w:rPr>
-        <w:t xml:space="preserve"> </w:t>
-      </w:r>
-      <w:r>
-        <w:rPr>
-          <w:color w:val="0070C0"/>
-        </w:rPr>
-        <w:t>Euklidische Distanzen zwischen ihr und allen anderen Instanzen</w:t>
-      </w:r>
-      <w:r>
-        <w:rPr>
-          <w:color w:val="0070C0"/>
-        </w:rPr>
-        <w:t xml:space="preserve"> </w:t>
-      </w:r>
-      <w:r>
-        <w:rPr>
-          <w:color w:val="0070C0"/>
-        </w:rPr>
-        <w:t>zunächst berechnet. Danach wird die Minderheiteninstanz, deren</w:t>
-      </w:r>
-      <w:r>
-        <w:rPr>
-          <w:color w:val="0070C0"/>
-        </w:rPr>
-        <w:t xml:space="preserve"> </w:t>
-      </w:r>
-      <w:r>
-        <w:rPr>
-          <w:color w:val="0070C0"/>
-        </w:rPr>
-        <w:t>nächstgelegene Nachbar eine Mehrheitsinstanz ist, als</w:t>
-      </w:r>
-      <w:r>
-        <w:rPr>
-          <w:color w:val="0070C0"/>
-        </w:rPr>
-        <w:t xml:space="preserve"> </w:t>
-      </w:r>
-      <w:r>
-        <w:rPr>
-          <w:color w:val="0070C0"/>
-        </w:rPr>
-        <w:t>Rauschen betrachtet und herausgefiltert. Ist hingegen der nächste Nachbar der Minderheiteninstanz ebenfalls eine Minderheiteninstanz, so wird</w:t>
-      </w:r>
-      <w:r>
-        <w:rPr>
-          <w:color w:val="0070C0"/>
-        </w:rPr>
-        <w:br/>
-        <w:t>der nächste Nachbar der Minderheiteninstanz ebenfalls eine Minderheit ist, wird der qualifizierte Synthesizer</w:t>
-      </w:r>
-      <w:r>
-        <w:rPr>
-          <w:color w:val="0070C0"/>
-        </w:rPr>
-        <w:t xml:space="preserve"> </w:t>
-      </w:r>
-      <w:r>
-        <w:rPr>
-          <w:color w:val="0070C0"/>
-        </w:rPr>
-        <w:t>k-nächsten Nachbarn (KNN) anhand der euklidischen Abstände zu ihnen. Schließlich werden diese qualifizierten Nachbarn verwendet, um</w:t>
-      </w:r>
-      <w:r>
-        <w:rPr>
-          <w:color w:val="0070C0"/>
-        </w:rPr>
-        <w:t xml:space="preserve"> </w:t>
-      </w:r>
-      <w:r>
-        <w:rPr>
-          <w:color w:val="0070C0"/>
-        </w:rPr>
-        <w:t>Minderheiteninstanzen mit Hilfe des SMOTE-Algorithmus [13] zu erzeugen.</w:t>
-      </w:r>
-      <w:r>
-        <w:rPr>
-          <w:color w:val="0070C0"/>
-        </w:rPr>
-        <w:t xml:space="preserve"> </w:t>
-      </w:r>
-      <w:r>
-        <w:rPr>
-          <w:color w:val="0070C0"/>
-        </w:rPr>
-        <w:t xml:space="preserve">Die synthetisierten Minoritätsinstanzen werden mit einem </w:t>
-      </w:r>
-      <w:r>
-        <w:rPr>
-          <w:color w:val="0070C0"/>
-        </w:rPr>
-        <w:t>u</w:t>
-      </w:r>
-      <w:r>
-        <w:rPr>
-          <w:color w:val="0070C0"/>
-        </w:rPr>
-        <w:t>nausgewogenen Datensatz kombiniert und in einen traditionellen überwachten Klassifikator</w:t>
-      </w:r>
-      <w:r>
-        <w:rPr>
-          <w:color w:val="0070C0"/>
-        </w:rPr>
-        <w:t xml:space="preserve"> </w:t>
-      </w:r>
-      <w:r>
-        <w:rPr>
-          <w:color w:val="0070C0"/>
-        </w:rPr>
-        <w:t xml:space="preserve">zum </w:t>
-      </w:r>
-      <w:r>
-        <w:rPr>
-          <w:color w:val="0070C0"/>
-        </w:rPr>
-        <w:lastRenderedPageBreak/>
-        <w:t>Trainieren.</w:t>
-      </w:r>
-      <w:r>
-        <w:rPr>
-          <w:color w:val="0070C0"/>
-        </w:rPr>
-        <w:t xml:space="preserve"> </w:t>
-      </w:r>
-      <w:r>
-        <w:rPr>
-          <w:color w:val="0070C0"/>
-        </w:rPr>
-        <w:t>ASN-SMOTE kann auf reale Datensätze angewendet werden und</w:t>
-      </w:r>
-      <w:r>
-        <w:rPr>
-          <w:color w:val="0070C0"/>
-        </w:rPr>
-        <w:t xml:space="preserve"> </w:t>
-      </w:r>
-      <w:r>
-        <w:rPr>
-          <w:color w:val="0070C0"/>
-        </w:rPr>
-        <w:t>die Genauigkeit der überwachten Klassifikatoren ohne Änderungen.</w:t>
-      </w:r>
-    </w:p>
-    <w:p>
-      <w:pPr>
-        <w:rPr>
-          <w:color w:val="0070C0"/>
-        </w:rPr>
-      </w:pPr>
-      <w:r>
-        <w:rPr>
-          <w:color w:val="0070C0"/>
-        </w:rPr>
-        <w:t>Die Hauptvorteile von ASN-SMOTE sind dreifach:</w:t>
-      </w:r>
     </w:p>
     <w:p>
       <w:pPr>
         <w:pStyle w:val="Listenabsatz"/>
         <w:numPr>
           <w:ilvl w:val="0"/>
-          <w:numId w:val="1"/>
+          <w:numId w:val="2"/>
         </w:numPr>
         <w:rPr>
-          <w:color w:val="0070C0"/>
+          <w:b/>
         </w:rPr>
       </w:pPr>
       <w:r>
         <w:rPr>
-          <w:color w:val="0070C0"/>
-        </w:rPr>
-        <w:t>Es kann Rauschen herausfiltern und die Effektivität von Over-Sampling verbessern.</w:t>
+          <w:b/>
+        </w:rPr>
+        <w:t>Leistungsmessungen</w:t>
       </w:r>
     </w:p>
     <w:p>
       <w:pPr>
         <w:pStyle w:val="Listenabsatz"/>
-        <w:numPr>
-          <w:ilvl w:val="0"/>
-          <w:numId w:val="1"/>
-        </w:numPr>
-        <w:rPr>
-          <w:color w:val="0070C0"/>
+        <w:ind w:left="0"/>
+        <w:jc w:val="both"/>
+        <w:rPr>
+          <w:b/>
         </w:rPr>
       </w:pPr>
       <w:r>
-        <w:rPr>
-          <w:color w:val="0070C0"/>
-        </w:rPr>
-        <w:t>Es nutzt die Informationen des unausgewogenen Datensatzes, um adaptiv qualifizierte Synthesizer auszuwählen, was die synthetisierten Minderheiteninstanzen</w:t>
-      </w:r>
-      <w:r>
-        <w:rPr>
-          <w:color w:val="0070C0"/>
-        </w:rPr>
-        <w:br/>
-        <w:t>genauere Anpassung an die praktische Datenverteilung.</w:t>
-      </w:r>
-    </w:p>
-    <w:p>
-      <w:pPr>
-        <w:pStyle w:val="Listenabsatz"/>
-        <w:numPr>
-          <w:ilvl w:val="0"/>
-          <w:numId w:val="1"/>
-        </w:numPr>
-        <w:rPr>
-          <w:color w:val="0070C0"/>
-        </w:rPr>
-      </w:pPr>
-      <w:r>
-        <w:rPr>
-          <w:color w:val="0070C0"/>
-        </w:rPr>
-        <w:t>(3) Es kann mit jedem Klassifikationsalgorithmus kombiniert werden und es besteht keine Notwendigkeit</w:t>
-      </w:r>
-      <w:r>
-        <w:rPr>
-          <w:color w:val="0070C0"/>
-        </w:rPr>
-        <w:t xml:space="preserve"> </w:t>
-      </w:r>
-      <w:r>
-        <w:rPr>
-          <w:color w:val="0070C0"/>
-        </w:rPr>
-        <w:t>die Klassifizierungsalgorithmen zu ändern.</w:t>
-      </w:r>
-    </w:p>
-    <w:p>
-      <w:pPr>
-        <w:ind w:left="360"/>
-        <w:rPr>
-          <w:color w:val="0070C0"/>
-        </w:rPr>
-      </w:pPr>
-      <w:r>
-        <w:rPr>
-          <w:color w:val="0070C0"/>
-        </w:rPr>
-        <w:t>Um die Leistung von ASN-SMOTE zu bewerten, wurden umfangreiche vergleichende Experimente durchgeführt. Das vorgeschlagene</w:t>
-      </w:r>
-      <w:r>
-        <w:rPr>
-          <w:color w:val="0070C0"/>
-        </w:rPr>
-        <w:t xml:space="preserve"> </w:t>
-      </w:r>
-      <w:r>
-        <w:rPr>
-          <w:color w:val="0070C0"/>
-        </w:rPr>
-        <w:t>ASN-SMOTE wurde auf 24 öffentliche Benchmark-Datensätze angewandt</w:t>
-      </w:r>
-      <w:r>
-        <w:rPr>
-          <w:color w:val="0070C0"/>
-        </w:rPr>
-        <w:t xml:space="preserve"> </w:t>
-      </w:r>
-      <w:r>
-        <w:rPr>
-          <w:color w:val="0070C0"/>
-        </w:rPr>
-        <w:t>mit einem Ungleichgewichtsverhältnis von 1,82 bis 41,4. Drei</w:t>
-      </w:r>
-      <w:r>
-        <w:rPr>
-          <w:color w:val="0070C0"/>
-        </w:rPr>
-        <w:t xml:space="preserve"> </w:t>
-      </w:r>
-      <w:r>
-        <w:rPr>
-          <w:color w:val="0070C0"/>
-        </w:rPr>
-        <w:t>Klassifikatoren, nämlich der k-nearest neighbor (KNN) [18], SVM und Random Forest (RF), wurden für die Klassifizierung verwendet.</w:t>
-      </w:r>
-    </w:p>
-    <w:p>
-      <w:r>
-        <w:br w:type="page"/>
-      </w:r>
-    </w:p>
-    <w:p>
-      <w:pPr>
-        <w:rPr>
-          <w:b/>
-        </w:rPr>
-      </w:pPr>
-      <w:r>
-        <w:rPr>
-          <w:b/>
-        </w:rPr>
-        <w:lastRenderedPageBreak/>
-        <w:t>SMOTE</w:t>
-      </w:r>
-    </w:p>
-    <w:p>
-      <w:r>
-        <w:rPr>
-          <w:b/>
-        </w:rPr>
-        <w:t>1. Einführung</w:t>
-      </w:r>
-      <w:r>
-        <w:br/>
-      </w:r>
-      <w:r>
-        <w:t>Ein Datensatz ist unausgewogen, wenn die Klassen nicht annähernd gleich stark vertreten sind. Unausgewogenheit</w:t>
-      </w:r>
-      <w:r>
-        <w:br/>
-        <w:t>in der Größenordnung von 100 zu 1 ist bei der Betrugserkennung weit verbreitet, und Ungleichgewichte von bis zu 100.000 zu</w:t>
-      </w:r>
-      <w:r>
-        <w:br/>
-        <w:t xml:space="preserve">c 2002 AI Access </w:t>
+        <w:t>Die Leistung von</w:t>
+      </w:r>
+      <w:r>
+        <w:t xml:space="preserve"> Algorithmen </w:t>
+      </w:r>
+      <w:r>
+        <w:t xml:space="preserve">für </w:t>
+      </w:r>
+      <w:r>
+        <w:t>maschinelles Lernen wird in der Regel anhand einer Konfusionsmatrix bewertet</w:t>
+      </w:r>
+      <w:r>
+        <w:t xml:space="preserve"> und die </w:t>
+      </w:r>
+      <w:r>
+        <w:t xml:space="preserve">Vorhersagegenauigkeit </w:t>
+      </w:r>
+      <w:r>
+        <w:t>definiert</w:t>
+      </w:r>
+      <w:r>
+        <w:t xml:space="preserve"> </w:t>
+      </w:r>
+      <w:r>
+        <w:t xml:space="preserve">als </w:t>
+      </w:r>
+      <w:r>
+        <w:t xml:space="preserve">Accuracy </w:t>
+      </w:r>
+      <w:r>
+        <w:t xml:space="preserve">= (T P + T N)/(T P + F P + T N + F N). </w:t>
+      </w:r>
+      <w:r>
+        <w:t xml:space="preserve">Dabei ist die Fahlerrate 1 </w:t>
+      </w:r>
+      <w:r>
+        <w:t>–</w:t>
+      </w:r>
+      <w:r>
+        <w:t xml:space="preserve"> Accuracy</w:t>
+      </w:r>
+      <w:r>
+        <w:t xml:space="preserve">. Dies </w:t>
+      </w:r>
+      <w:r>
+        <w:t>gilt jedoch nur i</w:t>
+      </w:r>
+      <w:r>
+        <w:t>m Zusammenhang mit ausgeglichenen Datensätzen und gleichen Fehlerkosten.</w:t>
+      </w:r>
+      <w:r>
+        <w:t xml:space="preserve"> </w:t>
+      </w:r>
+      <w:r>
+        <w:t>Denn b</w:t>
+      </w:r>
+      <w:r>
+        <w:t xml:space="preserve">eim betrachteten </w:t>
+      </w:r>
+      <w:r>
+        <w:t xml:space="preserve">Datensatz würde </w:t>
+      </w:r>
+      <w:r>
+        <w:t>sogar</w:t>
+      </w:r>
+      <w:r>
+        <w:t xml:space="preserve"> ein Modell, </w:t>
+      </w:r>
+      <w:r>
+        <w:t>welches immer die Majority prognostiziert</w:t>
+      </w:r>
+      <w:r>
+        <w:t>,</w:t>
+      </w:r>
+      <w:r>
+        <w:t xml:space="preserve"> eine Accuracy von</w:t>
+      </w:r>
+      <w:r>
+        <w:t xml:space="preserve"> über</w:t>
+      </w:r>
+      <w:r>
+        <w:t xml:space="preserve"> </w:t>
+      </w:r>
+      <w:r>
+        <w:t>99% erreichen.</w:t>
+      </w:r>
+      <w:r>
+        <w:t xml:space="preserve"> Daher ist es b</w:t>
+      </w:r>
+      <w:r>
+        <w:t>ei unausgewogenen Datensätzen</w:t>
+      </w:r>
+      <w:r>
+        <w:t xml:space="preserve"> </w:t>
+      </w:r>
+      <w:r>
+        <w:t xml:space="preserve">mit ungleichen Fehlerkosten </w:t>
+      </w:r>
+      <w:r>
+        <w:t>sinnvoller</w:t>
+      </w:r>
+      <w:r>
+        <w:t xml:space="preserve">, die </w:t>
+      </w:r>
+      <w:r>
+        <w:t>Receiver Operating Characteristic</w:t>
+      </w:r>
+      <w:r>
+        <w:t xml:space="preserve"> Curve (</w:t>
+      </w:r>
+      <w:r>
+        <w:t>ROC-</w:t>
+      </w:r>
+      <w:r>
+        <w:t>C</w:t>
+      </w:r>
+      <w:r>
+        <w:t>urve</w:t>
+      </w:r>
+      <w:r>
+        <w:t xml:space="preserve">) </w:t>
+      </w:r>
+      <w:r>
+        <w:t xml:space="preserve">oder die Area </w:t>
       </w:r>
       <w:proofErr w:type="spellStart"/>
       <w:r>
-        <w:t>Foundation</w:t>
+        <w:t>under</w:t>
       </w:r>
       <w:proofErr w:type="spellEnd"/>
       <w:r>
-        <w:t xml:space="preserve"> und Morgan Kaufmann Publishers. Alle Rechte vorbehalten.</w:t>
-      </w:r>
-      <w:r>
-        <w:br/>
-      </w:r>
-      <w:proofErr w:type="spellStart"/>
-      <w:r>
-        <w:t>Chawla</w:t>
-      </w:r>
-      <w:proofErr w:type="spellEnd"/>
-      <w:r>
-        <w:t xml:space="preserve">, </w:t>
-      </w:r>
-      <w:proofErr w:type="spellStart"/>
-      <w:r>
-        <w:t>Bowyer</w:t>
-      </w:r>
-      <w:proofErr w:type="spellEnd"/>
-      <w:r>
-        <w:t xml:space="preserve">, Hall &amp; </w:t>
-      </w:r>
-      <w:proofErr w:type="spellStart"/>
-      <w:r>
-        <w:t>Kegelmeyer</w:t>
-      </w:r>
-      <w:proofErr w:type="spellEnd"/>
-      <w:r>
-        <w:br/>
-        <w:t>1 wurde in anderen Anwendungen berichtet (Provost &amp; Fawcett, 2001). Es gab bereits</w:t>
-      </w:r>
-      <w:r>
-        <w:br/>
-        <w:t>Versuche, mit unausgewogenen Datensätzen in Bereichen wie betrügerischen Telefonanrufen umzugehen</w:t>
-      </w:r>
-      <w:r>
-        <w:br/>
-        <w:t>(Fawcett &amp; Provost, 1996), Telekommunikationsmanagement (</w:t>
-      </w:r>
-      <w:proofErr w:type="spellStart"/>
-      <w:r>
-        <w:t>Ezawa</w:t>
-      </w:r>
-      <w:proofErr w:type="spellEnd"/>
-      <w:r>
-        <w:t>, Singh, &amp; Norton,</w:t>
-      </w:r>
-      <w:r>
-        <w:br/>
-        <w:t xml:space="preserve">1996), Textklassifikation (Lewis &amp; </w:t>
-      </w:r>
-      <w:proofErr w:type="spellStart"/>
-      <w:r>
-        <w:t>Catlett</w:t>
-      </w:r>
-      <w:proofErr w:type="spellEnd"/>
-      <w:r>
-        <w:t xml:space="preserve">, 1994; </w:t>
-      </w:r>
-      <w:proofErr w:type="spellStart"/>
-      <w:r>
-        <w:t>Dumais</w:t>
-      </w:r>
-      <w:proofErr w:type="spellEnd"/>
-      <w:r>
-        <w:t xml:space="preserve">, Platt, </w:t>
-      </w:r>
-      <w:proofErr w:type="spellStart"/>
-      <w:r>
-        <w:t>Heckerman</w:t>
-      </w:r>
-      <w:proofErr w:type="spellEnd"/>
-      <w:r>
-        <w:t xml:space="preserve">, &amp; </w:t>
-      </w:r>
-      <w:proofErr w:type="spellStart"/>
-      <w:r>
-        <w:t>Sahami</w:t>
-      </w:r>
-      <w:proofErr w:type="spellEnd"/>
-      <w:r>
-        <w:t>,</w:t>
-      </w:r>
-      <w:r>
-        <w:br/>
-        <w:t xml:space="preserve">1998; </w:t>
-      </w:r>
-      <w:proofErr w:type="spellStart"/>
-      <w:r>
-        <w:t>Mladeni'c</w:t>
-      </w:r>
-      <w:proofErr w:type="spellEnd"/>
-      <w:r>
-        <w:t xml:space="preserve"> &amp; Grobelnik, 1999; Lewis &amp; </w:t>
-      </w:r>
-      <w:proofErr w:type="spellStart"/>
-      <w:r>
-        <w:t>Ringuette</w:t>
-      </w:r>
-      <w:proofErr w:type="spellEnd"/>
-      <w:r>
-        <w:t>, 1994; Cohen, 1995a) und Erkennung</w:t>
-      </w:r>
-      <w:r>
-        <w:br/>
-        <w:t xml:space="preserve">von Ölverschmutzungen in Satellitenbildern (Kubat, Holte, &amp; </w:t>
-      </w:r>
-      <w:proofErr w:type="spellStart"/>
-      <w:r>
-        <w:t>Matwin</w:t>
-      </w:r>
-      <w:proofErr w:type="spellEnd"/>
-      <w:r>
-        <w:t>, 1998).</w:t>
-      </w:r>
-      <w:r>
-        <w:br/>
-        <w:t>Die Leistung von Algorithmen für maschinelles Lernen wird in der Regel anhand der Vorhersagegenauigkeit bewertet.</w:t>
-      </w:r>
-      <w:r>
-        <w:br/>
-        <w:t>Genauigkeit bewertet. Dies ist jedoch ungeeignet, wenn die Daten unausgewogen sind und/oder die Kosten der</w:t>
-      </w:r>
-      <w:r>
-        <w:br/>
-        <w:t xml:space="preserve">verschiedenen Fehlern stark variieren. Als Beispiel sei hier die Klassifizierung von Pixeln in </w:t>
-      </w:r>
-      <w:proofErr w:type="spellStart"/>
-      <w:r>
-        <w:t>Mammogrammbildern</w:t>
-      </w:r>
-      <w:proofErr w:type="spellEnd"/>
-      <w:r>
-        <w:t xml:space="preserve"> als möglicherweise krebsartig genannt (Woods, Doss, </w:t>
-      </w:r>
-      <w:proofErr w:type="spellStart"/>
-      <w:r>
-        <w:t>Bowyer</w:t>
-      </w:r>
-      <w:proofErr w:type="spellEnd"/>
-      <w:r>
-        <w:t xml:space="preserve">, </w:t>
-      </w:r>
-      <w:proofErr w:type="spellStart"/>
-      <w:r>
-        <w:t>Solka</w:t>
-      </w:r>
-      <w:proofErr w:type="spellEnd"/>
-      <w:r>
-        <w:t xml:space="preserve">, Priebe, &amp; </w:t>
-      </w:r>
-      <w:proofErr w:type="spellStart"/>
-      <w:r>
-        <w:t>Kegelmeyer</w:t>
-      </w:r>
-      <w:proofErr w:type="spellEnd"/>
-      <w:r>
-        <w:t>,</w:t>
-      </w:r>
-      <w:r>
-        <w:br/>
-        <w:t xml:space="preserve">1993). Ein typischer </w:t>
-      </w:r>
-      <w:proofErr w:type="spellStart"/>
-      <w:r>
-        <w:t>Mammographiedatensatz</w:t>
-      </w:r>
-      <w:proofErr w:type="spellEnd"/>
-      <w:r>
-        <w:t xml:space="preserve"> könnte 98% normale Pixel und 2% abnormale Pixel enthalten.</w:t>
-      </w:r>
-      <w:r>
-        <w:br/>
-        <w:t>Pixel. Eine einfache Standardstrategie, bei der die Mehrheitsklasse erraten wird, würde eine Vorhersagegenauigkeit von 98 % ergeben. Die Art der Anwendung erfordert jedoch eine ziemlich hohe Rate korrekter</w:t>
-      </w:r>
-      <w:r>
-        <w:br/>
-        <w:t>Erkennungsrate in der Minderheitenklasse und erlaubt eine kleine Fehlerrate in der Mehrheitsklasse, um</w:t>
-      </w:r>
-      <w:r>
-        <w:br/>
-        <w:t>um dies zu erreichen. Eine einfache Vorhersagegenauigkeit ist in solchen Situationen eindeutig nicht angemessen. Die Receiver Operating Characteristic (ROC)-Kurve ist eine Standardtechnik zur</w:t>
-      </w:r>
-      <w:r>
-        <w:br/>
-      </w:r>
-      <w:proofErr w:type="spellStart"/>
-      <w:r>
-        <w:t>Klassifikatorleistung</w:t>
-      </w:r>
-      <w:proofErr w:type="spellEnd"/>
-      <w:r>
-        <w:t xml:space="preserve"> über einen Bereich von Kompromissen zwischen wahren positiven und falschen</w:t>
-      </w:r>
-      <w:r>
-        <w:br/>
-        <w:t>positiven Fehlerraten (</w:t>
-      </w:r>
-      <w:proofErr w:type="spellStart"/>
-      <w:r>
-        <w:t>Swets</w:t>
-      </w:r>
-      <w:proofErr w:type="spellEnd"/>
-      <w:r>
-        <w:t>, 1988). Die Fläche unter der Kurve (Area Under the Curve, AUC) ist eine anerkannte traditionelle Leistungsmetrik für eine ROC-Kurve (Duda, Hart, &amp; Stork, 2001; Bradley, 1997; Lee,</w:t>
-      </w:r>
-      <w:r>
-        <w:br/>
-        <w:t>2000). Die konvexe ROC-Hülle kann auch als robuste Methode zur Identifizierung potenziell</w:t>
-      </w:r>
-      <w:r>
-        <w:br/>
-        <w:t>optimale Klassifikatoren (Provost &amp; Fawcett, 2001). Wenn eine Linie durch einen Punkt auf der konvexen Hülle</w:t>
-      </w:r>
-      <w:r>
-        <w:br/>
-        <w:t>konvexen Hülle verläuft, dann gibt es keine andere Linie mit der gleichen Steigung, die durch einen anderen Punkt mit einem</w:t>
-      </w:r>
-      <w:r>
-        <w:br/>
-        <w:t>größeren wahr-positiven (TP) Achsenabschnitt. Somit ist der Klassifikator an diesem Punkt optimal unter allen</w:t>
-      </w:r>
-      <w:r>
-        <w:br/>
-        <w:t>Verteilungsannahmen in Verbindung mit dieser Steigung</w:t>
-      </w:r>
-    </w:p>
-    <w:p>
-      <w:r>
-        <w:t>Die Gemeinschaft des maschinellen Lernens hat das Problem des Klassenungleichgewichts auf zwei Arten angegangen.</w:t>
-      </w:r>
-      <w:r>
-        <w:br/>
-        <w:t>Die eine besteht darin, den Trainingsbeispielen unterschiedliche Kosten zuzuweisen (</w:t>
-      </w:r>
-      <w:proofErr w:type="spellStart"/>
-      <w:r>
-        <w:t>Pazzani</w:t>
-      </w:r>
-      <w:proofErr w:type="spellEnd"/>
-      <w:r>
-        <w:t>, Merz, Murphy, Ali, Hume, &amp;</w:t>
-      </w:r>
-      <w:r>
-        <w:br/>
-      </w:r>
-      <w:proofErr w:type="spellStart"/>
-      <w:r>
-        <w:t>Brunk</w:t>
-      </w:r>
-      <w:proofErr w:type="spellEnd"/>
-      <w:r>
-        <w:t xml:space="preserve">, 1994; Domingos, 1999). Die andere besteht darin, den ursprünglichen Datensatz erneut zu </w:t>
-      </w:r>
-      <w:r>
-        <w:lastRenderedPageBreak/>
-        <w:t xml:space="preserve">beproben, indem entweder die Minderheitenklasse </w:t>
-      </w:r>
-      <w:proofErr w:type="spellStart"/>
-      <w:r>
-        <w:t>überbeprobt</w:t>
-      </w:r>
-      <w:proofErr w:type="spellEnd"/>
-      <w:r>
-        <w:t xml:space="preserve"> und/oder die Mehrheitsklasse </w:t>
-      </w:r>
-      <w:proofErr w:type="spellStart"/>
-      <w:r>
-        <w:t>unterbeprobt</w:t>
-      </w:r>
-      <w:proofErr w:type="spellEnd"/>
-      <w:r>
-        <w:t xml:space="preserve"> wird (Kubat &amp; </w:t>
-      </w:r>
-      <w:proofErr w:type="spellStart"/>
-      <w:r>
-        <w:t>Matwin</w:t>
-      </w:r>
-      <w:proofErr w:type="spellEnd"/>
-      <w:r>
-        <w:t>,</w:t>
-      </w:r>
-      <w:r>
-        <w:br/>
-        <w:t xml:space="preserve">1997; </w:t>
-      </w:r>
-      <w:proofErr w:type="spellStart"/>
-      <w:r>
-        <w:t>Japkowicz</w:t>
-      </w:r>
-      <w:proofErr w:type="spellEnd"/>
-      <w:r>
-        <w:t xml:space="preserve">, 2000; Lewis &amp; </w:t>
-      </w:r>
-      <w:proofErr w:type="spellStart"/>
-      <w:r>
-        <w:t>Catlett</w:t>
-      </w:r>
-      <w:proofErr w:type="spellEnd"/>
-      <w:r>
-        <w:t>, 1994; Ling &amp; Li, 1998). Unser Ansatz (</w:t>
-      </w:r>
-      <w:proofErr w:type="spellStart"/>
-      <w:r>
-        <w:t>Chawla</w:t>
-      </w:r>
-      <w:proofErr w:type="spellEnd"/>
-      <w:r>
-        <w:t>,</w:t>
-      </w:r>
-      <w:r>
-        <w:br/>
-      </w:r>
-      <w:proofErr w:type="spellStart"/>
-      <w:r>
-        <w:t>Bowyer</w:t>
-      </w:r>
-      <w:proofErr w:type="spellEnd"/>
-      <w:r>
-        <w:t xml:space="preserve">, Hall, &amp; </w:t>
-      </w:r>
-      <w:proofErr w:type="spellStart"/>
-      <w:r>
-        <w:t>Kegelmeyer</w:t>
-      </w:r>
-      <w:proofErr w:type="spellEnd"/>
-      <w:r>
-        <w:t>, 2000) verbindet die Unterauswahl der Mehrheitsklasse mit einer</w:t>
-      </w:r>
-      <w:r>
-        <w:br/>
-        <w:t>speziellen Form der Überstichprobe der Minderheitenklasse. Experimente mit verschiedenen Datensätzen und</w:t>
-      </w:r>
-      <w:r>
-        <w:br/>
-        <w:t>dem C4.5 Entscheidungsbaum-Klassifikator (</w:t>
-      </w:r>
-      <w:proofErr w:type="spellStart"/>
-      <w:r>
-        <w:t>Quinlan</w:t>
-      </w:r>
-      <w:proofErr w:type="spellEnd"/>
-      <w:r>
-        <w:t>, 1992), Ripper (Cohen, 1995b) und einem Naive Bayes</w:t>
-      </w:r>
-      <w:r>
-        <w:br/>
-        <w:t>Klassifikator zeigen, dass unser Ansatz besser ist als andere frühere Ansätze für Re-Sampling, Modifizierung der Verlustquote</w:t>
-      </w:r>
-      <w:r>
-        <w:br/>
-        <w:t>Ratio und Klassenprioritäten unter Verwendung der konvexen AUC- oder ROC-Hülle.</w:t>
-      </w:r>
-      <w:r>
-        <w:br/>
-        <w:t>Abschnitt 2 gibt einen Überblick über die Leistungsmaße. Abschnitt 3 gibt einen Überblick über die wichtigsten</w:t>
-      </w:r>
-      <w:r>
-        <w:br/>
-        <w:t>eng verwandten Arbeiten, die sich mit unausgewogenen Datensätzen befassen. Abschnitt 4 enthält die Einzelheiten</w:t>
-      </w:r>
-      <w:r>
-        <w:br/>
-        <w:t>unseres Ansatzes. In Abschnitt 5 werden experimentelle Ergebnisse vorgestellt, die unseren Ansatz mit anderen</w:t>
-      </w:r>
-      <w:r>
-        <w:br/>
-        <w:t>Re-Sampling-Ansätzen. In Abschnitt 6 werden die Ergebnisse diskutiert und Vorschläge für zukünftige</w:t>
-      </w:r>
-      <w:r>
-        <w:br/>
-        <w:t>Arbeit vor.</w:t>
-      </w:r>
-    </w:p>
-    <w:p>
-      <w:pPr>
-        <w:rPr>
-          <w:b/>
-        </w:rPr>
-      </w:pPr>
-      <w:r>
-        <w:rPr>
-          <w:b/>
-        </w:rPr>
-        <w:br w:type="page"/>
-      </w:r>
-    </w:p>
-    <w:p>
-      <w:pPr>
-        <w:rPr>
-          <w:b/>
-        </w:rPr>
-      </w:pPr>
-      <w:r>
-        <w:rPr>
-          <w:b/>
-        </w:rPr>
-        <w:lastRenderedPageBreak/>
-        <w:t>ASN-SMOTE Algorithmus</w:t>
-      </w:r>
-    </w:p>
-    <w:p>
-      <w:pPr>
-        <w:rPr>
-          <w:color w:val="0070C0"/>
-        </w:rPr>
-      </w:pPr>
-      <w:r>
-        <w:rPr>
-          <w:color w:val="0070C0"/>
-        </w:rPr>
-        <w:t>ASN-SMOTE filtert zunächst das Rauschen in der Minderheitenklasse heraus, indem es feststellt, ob der nächste Nachbar jeder Minderheiteninstanz zu der Minderheiten- oder Mehrheitsklasse gehört. Danach verwendet ASN-SMOTE die nächstgelegene Mehrheitsinstanz jeder Minderheitsinstanz, um die Entscheidungsgrenze wahrzunehmen, innerhalb derer die qualifizierten Minderheiteninstanzen für jede Minderheiteninstanz adaptiv ausgewählt werden durch das vorgeschlagene adaptive Nachbarschaftsauswahlverfahren ausgewählt werden, um eine neue Minderheiteninstanz zu synthetisieren.</w:t>
-      </w:r>
-    </w:p>
-    <w:p/>
-    <w:p>
-      <w:r>
-        <w:rPr>
-          <w:b/>
-        </w:rPr>
-        <w:t>2. Leistungsmessungen</w:t>
-      </w:r>
-      <w:r>
-        <w:br/>
-        <w:t>Die Leistung von Algorithmen für maschinelles Lernen wird in der Regel anhand einer Konfusionsmatrix bewertet</w:t>
-      </w:r>
-      <w:r>
-        <w:br/>
-        <w:t>wie in Abbildung 1 (für ein Problem mit 2 Klassen) dargestellt. Die Spalten sind die vorhergesagte Klasse und die</w:t>
-      </w:r>
-      <w:r>
-        <w:br/>
-        <w:t>Zeilen sind die tatsächliche Klasse. In der Verwechslungsmatrix ist T N die Anzahl der negativen Beispiele</w:t>
-      </w:r>
-      <w:r>
-        <w:br/>
-      </w:r>
-      <w:r>
-        <w:br/>
-        <w:t>Abbildung 1: Konfusionsmatrix</w:t>
-      </w:r>
-      <w:r>
-        <w:br/>
-        <w:t>richtig klassifiziert (True Negatives), F P ist die Anzahl der negativen Beispiele, die fälschlicherweise</w:t>
-      </w:r>
-      <w:r>
-        <w:br/>
-        <w:t>Beispiele, die fälschlicherweise als positiv klassifiziert wurden (</w:t>
-      </w:r>
-      <w:proofErr w:type="spellStart"/>
-      <w:r>
-        <w:t>False</w:t>
-      </w:r>
-      <w:proofErr w:type="spellEnd"/>
-      <w:r>
-        <w:t xml:space="preserve"> Positives), F N ist die Anzahl der positiven</w:t>
-      </w:r>
-      <w:r>
-        <w:br/>
-        <w:t>negativen Beispiele (</w:t>
-      </w:r>
-      <w:proofErr w:type="spellStart"/>
-      <w:r>
-        <w:t>False</w:t>
-      </w:r>
-      <w:proofErr w:type="spellEnd"/>
-      <w:r>
-        <w:t xml:space="preserve"> Negatives) und T P ist die Anzahl der positiven Beispiele, die richtig</w:t>
-      </w:r>
-      <w:r>
-        <w:br/>
-        <w:t>klassifizierten positiven Beispiele (True Positives).</w:t>
-      </w:r>
-      <w:r>
-        <w:br/>
-        <w:t>Die Vorhersagegenauigkeit ist das Leistungsmaß, das im Allgemeinen mit Algorithmen des maschinellen Lernens assoziiert wird, und ist definiert als Genauigkeit = (T P + T N)/(T P + F P + T N + F N). Im Kontext</w:t>
-      </w:r>
-      <w:r>
-        <w:br/>
-        <w:t>Zusammenhang mit ausgeglichenen Datensätzen und gleichen Fehlerkosten ist es sinnvoll, die Fehlerrate als</w:t>
-      </w:r>
-      <w:r>
-        <w:br/>
-        <w:t>Leistungsmaßstab zu verwenden. Die Fehlerrate ist 1 - Genauigkeit. Bei unausgewogenen Datensätzen</w:t>
-      </w:r>
-      <w:r>
-        <w:br/>
-        <w:t>mit ungleichen Fehlerkosten ist es sinnvoller, die ROC-Kurve oder andere ähnliche Techniken zu verwenden</w:t>
-      </w:r>
-      <w:r>
-        <w:br/>
-        <w:t>Verfahren zu verwenden (Ling &amp; Li, 1998; Drummond &amp; Holte, 2000; Provost &amp; Fawcett, 2001; Bradley,</w:t>
-      </w:r>
-      <w:r>
-        <w:br/>
-        <w:t xml:space="preserve">1997; </w:t>
-      </w:r>
-      <w:proofErr w:type="spellStart"/>
-      <w:r>
-        <w:t>Turney</w:t>
-      </w:r>
-      <w:proofErr w:type="spellEnd"/>
-      <w:r>
-        <w:t>, 1996).</w:t>
-      </w:r>
-      <w:r>
-        <w:br/>
-        <w:t>ROC-Kurven können als die Familie der besten Entscheidungsgrenzen für</w:t>
-      </w:r>
-      <w:r>
-        <w:br/>
-        <w:t>relativen Kosten von TP und FP. Auf einer ROC-Kurve stellt die X-Achse %F P = F P/(T N+F P)</w:t>
-      </w:r>
-      <w:r>
-        <w:br/>
-        <w:t>und die Y-Achse stellt %T P = T P/(T P +F N) dar. Der ideale Punkt auf der ROC-Kurve wäre</w:t>
-      </w:r>
-      <w:r>
-        <w:br/>
-        <w:t>(0,100) sein, d. h. alle positiven Beispiele werden richtig klassifiziert und keine negativen Beispiele werden</w:t>
-      </w:r>
-      <w:r>
-        <w:br/>
-        <w:t>falsch als positiv klassifiziert. Eine Möglichkeit, eine ROC-Kurve auszufahren, besteht darin, die</w:t>
-      </w:r>
-      <w:r>
-        <w:br/>
-        <w:t>Gleichgewicht der Trainingsbeispiele für jede Klasse im Trainingssatz manipuliert wird. Abbildung 2 zeigt eine Veranschaulichung.</w:t>
-      </w:r>
-      <w:r>
-        <w:br/>
-        <w:t>Die Linie y = x stellt das Szenario einer zufälligen Schätzung der Klasse dar. Fläche unter der ROC</w:t>
-      </w:r>
-      <w:r>
-        <w:br/>
-        <w:t>Kurve (AUC) ist ein nützliches Maß für die Leistung des Klassifikators, da es unabhängig vom gewählten Entscheidungskriterium</w:t>
-      </w:r>
-      <w:r>
-        <w:br/>
-        <w:t xml:space="preserve">gewählten Entscheidungskriterium und den vorherigen Wahrscheinlichkeiten ist. Der AUC-Vergleich </w:t>
-      </w:r>
-      <w:r>
-        <w:lastRenderedPageBreak/>
-        <w:t>kann eine Dominanz</w:t>
-      </w:r>
-      <w:r>
-        <w:br/>
-        <w:t>Beziehung zwischen den Klassifikatoren herstellen. Wenn sich die ROC-Kurven überschneiden, ist der Gesamt-AUC ein</w:t>
-      </w:r>
-      <w:r>
-        <w:br/>
-        <w:t>Durchschnittsvergleich zwischen den Modellen (Lee, 2000). Für einige spezifische Kosten- und Klassenverteilungen</w:t>
-      </w:r>
-      <w:r>
-        <w:br/>
-        <w:t>Verteilungen kann der Klassifikator mit dem höchsten AUC tatsächlich suboptimal sein. Daher berechnen wir</w:t>
-      </w:r>
-      <w:r>
-        <w:br/>
-        <w:t>berechnen wir auch die konvexen ROC-Hüllen, da die Punkte, die auf der konvexen ROC-Hülle liegen</w:t>
-      </w:r>
-      <w:r>
-        <w:br/>
-        <w:t xml:space="preserve">potentiell optimal sind (Provost, Fawcett, &amp; </w:t>
-      </w:r>
-      <w:proofErr w:type="spellStart"/>
-      <w:r>
-        <w:t>Kohavi</w:t>
-      </w:r>
-      <w:proofErr w:type="spellEnd"/>
-      <w:r>
-        <w:t>, 1998; Provost &amp; Fawcett, 2001).</w:t>
+        <w:t xml:space="preserve"> the Curve (AUC)</w:t>
+      </w:r>
+      <w:r>
+        <w:t xml:space="preserve"> </w:t>
+      </w:r>
+      <w:r>
+        <w:t>als Leistungsmaß zu</w:t>
+      </w:r>
+      <w:r>
+        <w:t xml:space="preserve"> verwenden</w:t>
+      </w:r>
+      <w:r>
+        <w:t>.</w:t>
+      </w:r>
+      <w:r>
+        <w:t xml:space="preserve"> </w:t>
+      </w:r>
+      <w:r>
+        <w:t xml:space="preserve">Hierbei </w:t>
+      </w:r>
+      <w:r>
+        <w:t xml:space="preserve">wird auf der X-Achse die False-Positive-Rate </w:t>
+      </w:r>
+      <w:r>
+        <w:t>%F P = F P/(T N+F P)</w:t>
+      </w:r>
+      <w:r>
+        <w:t xml:space="preserve"> </w:t>
+      </w:r>
+      <w:r>
+        <w:t>und</w:t>
+      </w:r>
+      <w:r>
+        <w:t xml:space="preserve"> auf der </w:t>
+      </w:r>
+      <w:r>
+        <w:t xml:space="preserve">Y-Achse </w:t>
+      </w:r>
+      <w:r>
+        <w:t>die True-Positive-Rate</w:t>
+      </w:r>
+      <w:r>
+        <w:t xml:space="preserve"> %T P = T P/(T P +F N) </w:t>
+      </w:r>
+      <w:r>
+        <w:t>dargestellt</w:t>
+      </w:r>
+      <w:r>
+        <w:t>. Der ideale Punkt auf der ROC-Kurve wäre</w:t>
+      </w:r>
+      <w:r>
+        <w:t xml:space="preserve"> </w:t>
+      </w:r>
+      <w:r>
+        <w:t xml:space="preserve">(0,100), d. h. alle positiven </w:t>
+      </w:r>
+      <w:r>
+        <w:t>Samples</w:t>
+      </w:r>
+      <w:r>
+        <w:t xml:space="preserve"> werden richtig klassifiziert und keine negativen Beispiele werden</w:t>
+      </w:r>
+      <w:r>
+        <w:t xml:space="preserve"> </w:t>
+      </w:r>
+      <w:r>
+        <w:t>falsch als positiv klassifiziert.</w:t>
+      </w:r>
+      <w:r>
+        <w:t xml:space="preserve"> </w:t>
+      </w:r>
+      <w:r>
+        <w:t>Die Linie y = x stellt das Szenario einer zufälligen Schätzung der Klasse dar.</w:t>
+      </w:r>
+      <w:r>
+        <w:t xml:space="preserve"> Zudem ist die</w:t>
+      </w:r>
+      <w:r>
+        <w:t xml:space="preserve"> </w:t>
+      </w:r>
+      <w:r>
+        <w:t>Fläche unter der ROC</w:t>
+      </w:r>
+      <w:r>
+        <w:t xml:space="preserve"> </w:t>
+      </w:r>
+      <w:r>
+        <w:t>Kurve (AUC) ein nützliches Maß für die Leistung des Klassifikators, da es unabhängig vom gewählten Entscheidungskriterium und den vorherigen Wahrscheinlichkeiten ist.</w:t>
       </w:r>
     </w:p>
     <w:sectPr>

</xml_diff>